<commit_message>
Adds setter method for lastActivity field
</commit_message>
<xml_diff>
--- a/Structured Analysis/Functional Model/PSPEC/PSPEC.docx
+++ b/Structured Analysis/Functional Model/PSPEC/PSPEC.docx
@@ -40,13 +40,10 @@
     <w:p>
       <w:r>
         <w:tab/>
-        <w:t>u.last</w:t>
-      </w:r>
-      <w:r>
-        <w:t>A</w:t>
-      </w:r>
-      <w:r>
-        <w:t xml:space="preserve">ctivity = </w:t>
+        <w:t>u.setLastActivity(</w:t>
+      </w:r>
+      <w:r>
+        <w:t xml:space="preserve"> </w:t>
       </w:r>
       <w:r>
         <w:t>get</w:t>
@@ -65,6 +62,9 @@
       </w:r>
       <w:r>
         <w:t>ime()</w:t>
+      </w:r>
+      <w:r>
+        <w:t xml:space="preserve"> )</w:t>
       </w:r>
       <w:r>
         <w:t>;</w:t>
@@ -240,6 +240,12 @@
     </w:p>
     <w:p>
       <w:r>
+        <w:br w:type="page"/>
+      </w:r>
+    </w:p>
+    <w:p>
+      <w:r>
+        <w:lastRenderedPageBreak/>
         <w:t>reserve</w:t>
       </w:r>
       <w:r>
@@ -279,22 +285,9 @@
     <w:p>
       <w:r>
         <w:tab/>
-        <w:t>u.lastA</w:t>
-      </w:r>
-      <w:r>
-        <w:t xml:space="preserve">ctivity = </w:t>
-      </w:r>
-      <w:r>
-        <w:t>getCurrentD</w:t>
-      </w:r>
-      <w:r>
-        <w:t>ate</w:t>
-      </w:r>
-      <w:r>
-        <w:t>T</w:t>
-      </w:r>
-      <w:r>
-        <w:t>ime();</w:t>
+      </w:r>
+      <w:r>
+        <w:t>u.setLastActivity( getCurrentDateTime() );</w:t>
       </w:r>
     </w:p>
     <w:p>
@@ -367,15 +360,194 @@
     </w:p>
     <w:p>
       <w:r>
+        <w:tab/>
+      </w:r>
+      <w:r>
+        <w:tab/>
+        <w:t>}</w:t>
+      </w:r>
+    </w:p>
+    <w:p>
+      <w:r>
+        <w:tab/>
+        <w:t>} else {</w:t>
+      </w:r>
+    </w:p>
+    <w:p>
+      <w:r>
+        <w:tab/>
+      </w:r>
+      <w:r>
+        <w:tab/>
+      </w:r>
+      <w:r>
+        <w:t>return("unsuccessful ");</w:t>
+      </w:r>
+    </w:p>
+    <w:p>
+      <w:r>
+        <w:tab/>
+        <w:t>}</w:t>
+      </w:r>
+    </w:p>
+    <w:p>
+      <w:r>
+        <w:t>}</w:t>
+      </w:r>
+    </w:p>
+    <w:p>
+      <w:r>
+        <w:br w:type="page"/>
+      </w:r>
+    </w:p>
+    <w:p>
+      <w:r>
         <w:lastRenderedPageBreak/>
-        <w:tab/>
-      </w:r>
-      <w:r>
-        <w:tab/>
-        <w:t>}</w:t>
-      </w:r>
-    </w:p>
-    <w:p>
+        <w:t>increaseC</w:t>
+      </w:r>
+      <w:r>
+        <w:t>redit</w:t>
+      </w:r>
+      <w:r>
+        <w:t xml:space="preserve"> </w:t>
+      </w:r>
+      <w:r>
+        <w:t>(UID, credit) {</w:t>
+      </w:r>
+    </w:p>
+    <w:p>
+      <w:r>
+        <w:tab/>
+        <w:t>u = User.find(UID);</w:t>
+      </w:r>
+    </w:p>
+    <w:p>
+      <w:r>
+        <w:tab/>
+      </w:r>
+      <w:r>
+        <w:t>u.setLastActivity( getCurrentDateTime() );</w:t>
+      </w:r>
+    </w:p>
+    <w:p>
+      <w:pPr>
+        <w:ind w:firstLine="720"/>
+      </w:pPr>
+      <w:r>
+        <w:t xml:space="preserve">bool = </w:t>
+      </w:r>
+      <w:r>
+        <w:t>User.update(u);</w:t>
+      </w:r>
+    </w:p>
+    <w:p>
+      <w:pPr>
+        <w:ind w:firstLine="720"/>
+      </w:pPr>
+      <w:r>
+        <w:t>if(bool == true){</w:t>
+      </w:r>
+    </w:p>
+    <w:p>
+      <w:pPr>
+        <w:ind w:firstLine="720"/>
+      </w:pPr>
+      <w:r>
+        <w:tab/>
+        <w:t>bankT = makeBankTransaction(credit);</w:t>
+      </w:r>
+    </w:p>
+    <w:p>
+      <w:r>
+        <w:tab/>
+      </w:r>
+      <w:r>
+        <w:tab/>
+        <w:t>if(bankT){</w:t>
+      </w:r>
+    </w:p>
+    <w:p>
+      <w:r>
+        <w:tab/>
+      </w:r>
+      <w:r>
+        <w:tab/>
+      </w:r>
+      <w:r>
+        <w:tab/>
+        <w:t>u.credit += credit ;</w:t>
+      </w:r>
+    </w:p>
+    <w:p>
+      <w:r>
+        <w:tab/>
+      </w:r>
+      <w:r>
+        <w:tab/>
+      </w:r>
+      <w:r>
+        <w:tab/>
+        <w:t>result = IncreaseCreditLog.create(UID, credit) &amp; User.update(UID);</w:t>
+      </w:r>
+    </w:p>
+    <w:p>
+      <w:r>
+        <w:tab/>
+      </w:r>
+      <w:r>
+        <w:tab/>
+      </w:r>
+      <w:r>
+        <w:tab/>
+        <w:t>if(result)</w:t>
+      </w:r>
+    </w:p>
+    <w:p>
+      <w:r>
+        <w:tab/>
+      </w:r>
+      <w:r>
+        <w:tab/>
+      </w:r>
+      <w:r>
+        <w:tab/>
+      </w:r>
+      <w:r>
+        <w:tab/>
+        <w:t>return ("successful");</w:t>
+      </w:r>
+    </w:p>
+    <w:p>
+      <w:r>
+        <w:tab/>
+      </w:r>
+      <w:r>
+        <w:tab/>
+      </w:r>
+      <w:r>
+        <w:tab/>
+        <w:t>else</w:t>
+      </w:r>
+    </w:p>
+    <w:p>
+      <w:r>
+        <w:tab/>
+      </w:r>
+      <w:r>
+        <w:tab/>
+      </w:r>
+      <w:r>
+        <w:tab/>
+      </w:r>
+      <w:r>
+        <w:tab/>
+        <w:t>return ("unsuccessful");</w:t>
+      </w:r>
+    </w:p>
+    <w:p>
+      <w:r>
+        <w:tab/>
+      </w:r>
       <w:r>
         <w:tab/>
         <w:t>} else {</w:t>
@@ -389,178 +561,6 @@
         <w:tab/>
       </w:r>
       <w:r>
-        <w:t>return("unsuccessful ");</w:t>
-      </w:r>
-    </w:p>
-    <w:p>
-      <w:r>
-        <w:tab/>
-        <w:t>}</w:t>
-      </w:r>
-    </w:p>
-    <w:p>
-      <w:r>
-        <w:t>}</w:t>
-      </w:r>
-    </w:p>
-    <w:p>
-      <w:r>
-        <w:t>increaseC</w:t>
-      </w:r>
-      <w:r>
-        <w:t>redit</w:t>
-      </w:r>
-      <w:r>
-        <w:t xml:space="preserve"> </w:t>
-      </w:r>
-      <w:r>
-        <w:t>(UID, credit) {</w:t>
-      </w:r>
-    </w:p>
-    <w:p>
-      <w:r>
-        <w:tab/>
-        <w:t>u = User.find(UID);</w:t>
-      </w:r>
-    </w:p>
-    <w:p>
-      <w:r>
-        <w:tab/>
-        <w:t>u.last</w:t>
-      </w:r>
-      <w:r>
-        <w:t>A</w:t>
-      </w:r>
-      <w:r>
-        <w:t xml:space="preserve">ctivity = </w:t>
-      </w:r>
-      <w:r>
-        <w:t>getCurrent</w:t>
-      </w:r>
-      <w:r>
-        <w:t>D</w:t>
-      </w:r>
-      <w:r>
-        <w:t>ate</w:t>
-      </w:r>
-      <w:r>
-        <w:t>T</w:t>
-      </w:r>
-      <w:r>
-        <w:t>ime();</w:t>
-      </w:r>
-    </w:p>
-    <w:p>
-      <w:pPr>
-        <w:ind w:firstLine="720"/>
-      </w:pPr>
-      <w:r>
-        <w:t xml:space="preserve">bool = </w:t>
-      </w:r>
-      <w:r>
-        <w:t>User.update(u);</w:t>
-      </w:r>
-    </w:p>
-    <w:p>
-      <w:pPr>
-        <w:ind w:firstLine="720"/>
-      </w:pPr>
-      <w:r>
-        <w:t>if(bool == true){</w:t>
-      </w:r>
-    </w:p>
-    <w:p>
-      <w:pPr>
-        <w:ind w:firstLine="720"/>
-      </w:pPr>
-      <w:r>
-        <w:tab/>
-        <w:t>bankT = makeBankTransaction(credit);</w:t>
-      </w:r>
-    </w:p>
-    <w:p>
-      <w:r>
-        <w:tab/>
-      </w:r>
-      <w:r>
-        <w:tab/>
-        <w:t>if(bankT){</w:t>
-      </w:r>
-    </w:p>
-    <w:p>
-      <w:r>
-        <w:tab/>
-      </w:r>
-      <w:r>
-        <w:tab/>
-      </w:r>
-      <w:r>
-        <w:tab/>
-        <w:t>u.credit += credit ;</w:t>
-      </w:r>
-    </w:p>
-    <w:p>
-      <w:r>
-        <w:tab/>
-      </w:r>
-      <w:r>
-        <w:tab/>
-      </w:r>
-      <w:r>
-        <w:tab/>
-        <w:t>result = IncreaseCreditLog.create(UID, credit) &amp; User.update(UID);</w:t>
-      </w:r>
-    </w:p>
-    <w:p>
-      <w:r>
-        <w:tab/>
-      </w:r>
-      <w:r>
-        <w:tab/>
-      </w:r>
-      <w:r>
-        <w:tab/>
-        <w:t>if(result)</w:t>
-      </w:r>
-    </w:p>
-    <w:p>
-      <w:r>
-        <w:tab/>
-      </w:r>
-      <w:r>
-        <w:tab/>
-      </w:r>
-      <w:r>
-        <w:tab/>
-      </w:r>
-      <w:r>
-        <w:tab/>
-        <w:t>return ("successful");</w:t>
-      </w:r>
-    </w:p>
-    <w:p>
-      <w:r>
-        <w:tab/>
-      </w:r>
-      <w:r>
-        <w:tab/>
-      </w:r>
-      <w:r>
-        <w:tab/>
-        <w:t>else</w:t>
-      </w:r>
-    </w:p>
-    <w:p>
-      <w:r>
-        <w:tab/>
-      </w:r>
-      <w:r>
-        <w:tab/>
-      </w:r>
-      <w:r>
-        <w:tab/>
-      </w:r>
-      <w:r>
         <w:tab/>
         <w:t>return ("unsuccessful");</w:t>
       </w:r>
@@ -571,67 +571,47 @@
       </w:r>
       <w:r>
         <w:tab/>
+        <w:t>}</w:t>
+      </w:r>
+      <w:r>
+        <w:tab/>
+      </w:r>
+    </w:p>
+    <w:p>
+      <w:pPr>
+        <w:ind w:firstLine="720"/>
+      </w:pPr>
+      <w:r>
         <w:t>} else {</w:t>
       </w:r>
     </w:p>
     <w:p>
-      <w:r>
-        <w:tab/>
-      </w:r>
-      <w:r>
-        <w:tab/>
-      </w:r>
+      <w:pPr>
+        <w:ind w:firstLine="720"/>
+      </w:pPr>
       <w:r>
         <w:tab/>
         <w:t>return ("unsuccessful");</w:t>
       </w:r>
     </w:p>
     <w:p>
-      <w:r>
-        <w:tab/>
-      </w:r>
-      <w:r>
-        <w:tab/>
-        <w:t>}</w:t>
-      </w:r>
-      <w:r>
-        <w:tab/>
-      </w:r>
-    </w:p>
-    <w:p>
-      <w:pPr>
-        <w:ind w:firstLine="720"/>
-      </w:pPr>
-      <w:r>
-        <w:t>} else {</w:t>
-      </w:r>
-    </w:p>
-    <w:p>
-      <w:pPr>
-        <w:ind w:firstLine="720"/>
-      </w:pPr>
-      <w:r>
-        <w:tab/>
-        <w:t>return ("unsuccessful");</w:t>
-      </w:r>
-    </w:p>
-    <w:p>
-      <w:pPr>
-        <w:ind w:firstLine="720"/>
-      </w:pPr>
-      <w:r>
-        <w:t>}</w:t>
-      </w:r>
-    </w:p>
-    <w:p>
-      <w:r>
-        <w:t>}</w:t>
-      </w:r>
-    </w:p>
-    <w:p/>
-    <w:p/>
-    <w:p/>
-    <w:p/>
+      <w:pPr>
+        <w:ind w:firstLine="720"/>
+      </w:pPr>
+      <w:r>
+        <w:t>}</w:t>
+      </w:r>
+    </w:p>
+    <w:p>
+      <w:r>
+        <w:t>}</w:t>
+      </w:r>
+    </w:p>
+    <w:p>
+      <w:r>
+        <w:br w:type="page"/>
+      </w:r>
+    </w:p>
     <w:p>
       <w:r>
         <w:lastRenderedPageBreak/>
@@ -705,28 +685,7 @@
         <w:t>src</w:t>
       </w:r>
       <w:r>
-        <w:t>.last</w:t>
-      </w:r>
-      <w:r>
-        <w:t>A</w:t>
-      </w:r>
-      <w:r>
-        <w:t xml:space="preserve">ctivity = </w:t>
-      </w:r>
-      <w:r>
-        <w:t>getCurrent</w:t>
-      </w:r>
-      <w:r>
-        <w:t>D</w:t>
-      </w:r>
-      <w:r>
-        <w:t>ate</w:t>
-      </w:r>
-      <w:r>
-        <w:t>T</w:t>
-      </w:r>
-      <w:r>
-        <w:t>ime();</w:t>
+        <w:t>.setLastActivity( getCurrentDateTime() );</w:t>
       </w:r>
     </w:p>
     <w:p>
@@ -944,11 +903,11 @@
         <w:t>}</w:t>
       </w:r>
     </w:p>
-    <w:p/>
-    <w:p/>
-    <w:p/>
-    <w:p/>
-    <w:p/>
+    <w:p>
+      <w:r>
+        <w:br w:type="page"/>
+      </w:r>
+    </w:p>
     <w:p>
       <w:r>
         <w:lastRenderedPageBreak/>
@@ -993,240 +952,226 @@
     <w:p>
       <w:r>
         <w:tab/>
-        <w:t>u.lastA</w:t>
-      </w:r>
-      <w:r>
-        <w:t xml:space="preserve">ctivity = </w:t>
-      </w:r>
-      <w:r>
-        <w:t>getCurrent</w:t>
+      </w:r>
+      <w:r>
+        <w:t>u.setLastActivity( getCurrentDateTime() );</w:t>
+      </w:r>
+    </w:p>
+    <w:p>
+      <w:pPr>
+        <w:ind w:firstLine="720"/>
+      </w:pPr>
+      <w:r>
+        <w:t xml:space="preserve">bool = </w:t>
+      </w:r>
+      <w:r>
+        <w:t>User.update(u);</w:t>
+      </w:r>
+    </w:p>
+    <w:p>
+      <w:pPr>
+        <w:ind w:firstLine="720"/>
+      </w:pPr>
+      <w:r>
+        <w:t>if(bool == true){</w:t>
+      </w:r>
+    </w:p>
+    <w:p>
+      <w:pPr>
+        <w:ind w:firstLine="720"/>
+      </w:pPr>
+      <w:r>
+        <w:tab/>
+        <w:t>if (reportType == increase){</w:t>
+      </w:r>
+    </w:p>
+    <w:p>
+      <w:r>
+        <w:tab/>
+      </w:r>
+      <w:r>
+        <w:tab/>
+      </w:r>
+      <w:r>
+        <w:tab/>
+        <w:t>log</w:t>
+      </w:r>
+      <w:r>
+        <w:t>Table = IncreaseCreditLog.findMatching(UID, startDate, endDate);</w:t>
+      </w:r>
+    </w:p>
+    <w:p>
+      <w:r>
+        <w:tab/>
+      </w:r>
+      <w:r>
+        <w:tab/>
+        <w:t>} else {</w:t>
+      </w:r>
+    </w:p>
+    <w:p>
+      <w:r>
+        <w:tab/>
+      </w:r>
+      <w:r>
+        <w:tab/>
+      </w:r>
+      <w:r>
+        <w:tab/>
+        <w:t>log</w:t>
+      </w:r>
+      <w:r>
+        <w:t>Table = TransferCreditLog.findMatching(UID, startDate, endDate);</w:t>
+      </w:r>
+    </w:p>
+    <w:p>
+      <w:r>
+        <w:tab/>
+      </w:r>
+      <w:r>
+        <w:tab/>
+        <w:t>}</w:t>
+      </w:r>
+    </w:p>
+    <w:p>
+      <w:r>
+        <w:tab/>
+      </w:r>
+      <w:r>
+        <w:tab/>
+        <w:t>return log</w:t>
+      </w:r>
+      <w:r>
+        <w:t>Table;</w:t>
+      </w:r>
+    </w:p>
+    <w:p>
+      <w:pPr>
+        <w:ind w:firstLine="720"/>
+      </w:pPr>
+      <w:r>
+        <w:t>} else {</w:t>
+      </w:r>
+    </w:p>
+    <w:p>
+      <w:pPr>
+        <w:ind w:firstLine="720"/>
+      </w:pPr>
+      <w:r>
+        <w:tab/>
+        <w:t>return (“unsuccessful”);</w:t>
+      </w:r>
+    </w:p>
+    <w:p>
+      <w:pPr>
+        <w:ind w:firstLine="720"/>
+      </w:pPr>
+      <w:r>
+        <w:t>}</w:t>
+      </w:r>
+    </w:p>
+    <w:p>
+      <w:r>
+        <w:t>}</w:t>
+      </w:r>
+    </w:p>
+    <w:p>
+      <w:r>
+        <w:t>getFoodSchedule(UID, weekS</w:t>
+      </w:r>
+      <w:r>
+        <w:t>tart</w:t>
       </w:r>
       <w:r>
         <w:t>D</w:t>
       </w:r>
       <w:r>
-        <w:t>ate</w:t>
-      </w:r>
-      <w:r>
-        <w:t>T</w:t>
-      </w:r>
-      <w:r>
-        <w:t>ime();</w:t>
-      </w:r>
-    </w:p>
-    <w:p>
-      <w:pPr>
-        <w:ind w:firstLine="720"/>
-      </w:pPr>
-      <w:r>
-        <w:t xml:space="preserve">bool = </w:t>
-      </w:r>
-      <w:r>
-        <w:t>User.update(u);</w:t>
-      </w:r>
-    </w:p>
-    <w:p>
-      <w:pPr>
-        <w:ind w:firstLine="720"/>
-      </w:pPr>
-      <w:r>
-        <w:t>if(bool == true){</w:t>
-      </w:r>
-    </w:p>
-    <w:p>
-      <w:pPr>
-        <w:ind w:firstLine="720"/>
-      </w:pPr>
-      <w:r>
-        <w:tab/>
-        <w:t>if (reportType == increase){</w:t>
-      </w:r>
-    </w:p>
-    <w:p>
-      <w:r>
-        <w:tab/>
-      </w:r>
-      <w:r>
-        <w:tab/>
-      </w:r>
-      <w:r>
-        <w:tab/>
-        <w:t>log</w:t>
-      </w:r>
-      <w:r>
-        <w:t>Table = IncreaseCreditLog.findMatching(UID, startDate, endDate);</w:t>
-      </w:r>
-    </w:p>
-    <w:p>
-      <w:r>
-        <w:tab/>
-      </w:r>
-      <w:r>
-        <w:tab/>
+        <w:t>ate, week</w:t>
+      </w:r>
+      <w:r>
+        <w:t>EndD</w:t>
+      </w:r>
+      <w:r>
+        <w:t>ate){</w:t>
+      </w:r>
+    </w:p>
+    <w:p>
+      <w:r>
+        <w:tab/>
+      </w:r>
+      <w:r>
+        <w:t>u = User.find(UID);</w:t>
+      </w:r>
+    </w:p>
+    <w:p>
+      <w:r>
+        <w:tab/>
+      </w:r>
+      <w:r>
+        <w:t>u.setLastActivity( getCurrentDateTime() );</w:t>
+      </w:r>
+    </w:p>
+    <w:p>
+      <w:pPr>
+        <w:ind w:firstLine="720"/>
+      </w:pPr>
+      <w:r>
+        <w:t>bool = User.update(u);</w:t>
+      </w:r>
+    </w:p>
+    <w:p>
+      <w:pPr>
+        <w:ind w:firstLine="720"/>
+      </w:pPr>
+      <w:r>
+        <w:t>if(bool = true) {</w:t>
+      </w:r>
+    </w:p>
+    <w:p>
+      <w:pPr>
+        <w:ind w:firstLine="720"/>
+      </w:pPr>
+      <w:r>
+        <w:tab/>
+        <w:t>g = u.gender;</w:t>
+      </w:r>
+    </w:p>
+    <w:p>
+      <w:r>
+        <w:tab/>
+      </w:r>
+      <w:r>
+        <w:tab/>
+        <w:t>foodPlan</w:t>
+      </w:r>
+      <w:r>
+        <w:t>Table = Serve.findMatching(UID, weekStartDate, weekEndDate, g);</w:t>
+      </w:r>
+    </w:p>
+    <w:p>
+      <w:r>
+        <w:tab/>
+      </w:r>
+      <w:r>
+        <w:tab/>
+        <w:t xml:space="preserve">return </w:t>
+      </w:r>
+      <w:r>
+        <w:t>foodPlan</w:t>
+      </w:r>
+      <w:r>
+        <w:t>Table;</w:t>
+      </w:r>
+    </w:p>
+    <w:p>
+      <w:pPr>
+        <w:ind w:firstLine="720"/>
+      </w:pPr>
+      <w:r>
         <w:t>} else {</w:t>
       </w:r>
     </w:p>
     <w:p>
-      <w:r>
-        <w:tab/>
-      </w:r>
-      <w:r>
-        <w:tab/>
-      </w:r>
-      <w:r>
-        <w:tab/>
-        <w:t>log</w:t>
-      </w:r>
-      <w:r>
-        <w:t>Table = TransferCreditLog.findMatching(UID, startDate, endDate);</w:t>
-      </w:r>
-    </w:p>
-    <w:p>
-      <w:r>
-        <w:tab/>
-      </w:r>
-      <w:r>
-        <w:tab/>
-        <w:t>}</w:t>
-      </w:r>
-    </w:p>
-    <w:p>
-      <w:r>
-        <w:tab/>
-      </w:r>
-      <w:r>
-        <w:tab/>
-        <w:t>return log</w:t>
-      </w:r>
-      <w:r>
-        <w:t>Table;</w:t>
-      </w:r>
-    </w:p>
-    <w:p>
-      <w:pPr>
-        <w:ind w:firstLine="720"/>
-      </w:pPr>
-      <w:r>
-        <w:t>} else {</w:t>
-      </w:r>
-    </w:p>
-    <w:p>
-      <w:pPr>
-        <w:ind w:firstLine="720"/>
-      </w:pPr>
-      <w:r>
-        <w:tab/>
-        <w:t>return (“unsuccessful”);</w:t>
-      </w:r>
-    </w:p>
-    <w:p>
-      <w:pPr>
-        <w:ind w:firstLine="720"/>
-      </w:pPr>
-      <w:r>
-        <w:t>}</w:t>
-      </w:r>
-    </w:p>
-    <w:p>
-      <w:r>
-        <w:t>}</w:t>
-      </w:r>
-    </w:p>
-    <w:p>
-      <w:r>
-        <w:t>getFoodSchedule(UID, weekS</w:t>
-      </w:r>
-      <w:r>
-        <w:t>tart</w:t>
-      </w:r>
-      <w:r>
-        <w:t>D</w:t>
-      </w:r>
-      <w:r>
-        <w:t>ate, week</w:t>
-      </w:r>
-      <w:r>
-        <w:t>EndD</w:t>
-      </w:r>
-      <w:r>
-        <w:t>ate){</w:t>
-      </w:r>
-    </w:p>
-    <w:p>
-      <w:r>
-        <w:tab/>
-      </w:r>
-      <w:r>
-        <w:t>u = User.find(UID);</w:t>
-      </w:r>
-    </w:p>
-    <w:p>
-      <w:r>
-        <w:tab/>
-        <w:t>u.lastActivity = getCurrentDateTime();</w:t>
-      </w:r>
-    </w:p>
-    <w:p>
-      <w:pPr>
-        <w:ind w:firstLine="720"/>
-      </w:pPr>
-      <w:r>
-        <w:t>bool = User.update(u);</w:t>
-      </w:r>
-    </w:p>
-    <w:p>
-      <w:pPr>
-        <w:ind w:firstLine="720"/>
-      </w:pPr>
-      <w:r>
-        <w:t>if(bool = true) {</w:t>
-      </w:r>
-    </w:p>
-    <w:p>
-      <w:pPr>
-        <w:ind w:firstLine="720"/>
-      </w:pPr>
-      <w:r>
-        <w:tab/>
-        <w:t>g = u.gender;</w:t>
-      </w:r>
-    </w:p>
-    <w:p>
-      <w:r>
-        <w:tab/>
-      </w:r>
-      <w:r>
-        <w:tab/>
-        <w:t>foodPlan</w:t>
-      </w:r>
-      <w:r>
-        <w:t>Table = Serve.findMatching(UID, weekStartDate, weekEndDate, g);</w:t>
-      </w:r>
-    </w:p>
-    <w:p>
-      <w:r>
-        <w:tab/>
-      </w:r>
-      <w:r>
-        <w:tab/>
-        <w:t xml:space="preserve">return </w:t>
-      </w:r>
-      <w:r>
-        <w:t>foodPlan</w:t>
-      </w:r>
-      <w:r>
-        <w:t>Table;</w:t>
-      </w:r>
-    </w:p>
-    <w:p>
-      <w:pPr>
-        <w:ind w:firstLine="720"/>
-      </w:pPr>
-      <w:r>
-        <w:t>} else {</w:t>
-      </w:r>
-    </w:p>
-    <w:p>
       <w:pPr>
         <w:ind w:firstLine="720"/>
       </w:pPr>
@@ -1248,8 +1193,11 @@
         <w:t>}</w:t>
       </w:r>
     </w:p>
-    <w:p/>
-    <w:p/>
+    <w:p>
+      <w:r>
+        <w:br w:type="page"/>
+      </w:r>
+    </w:p>
     <w:p>
       <w:r>
         <w:lastRenderedPageBreak/>
@@ -1324,7 +1272,9 @@
       </w:r>
       <w:r>
         <w:tab/>
-        <w:t>u.lastActivity = getCurrentDateTime();</w:t>
+      </w:r>
+      <w:r>
+        <w:t>u.setLastActivity( getCurrentDateTime() );</w:t>
       </w:r>
     </w:p>
     <w:p>
@@ -1376,8 +1326,6 @@
       <w:r>
         <w:t>User.</w:t>
       </w:r>
-      <w:bookmarkStart w:id="0" w:name="_GoBack"/>
-      <w:bookmarkEnd w:id="0"/>
       <w:r>
         <w:t>getUserType(UID);</w:t>
       </w:r>
@@ -1480,6 +1428,12 @@
     </w:p>
     <w:p>
       <w:r>
+        <w:br w:type="page"/>
+      </w:r>
+    </w:p>
+    <w:p>
+      <w:r>
+        <w:lastRenderedPageBreak/>
         <w:t>logout(UID){</w:t>
       </w:r>
     </w:p>
@@ -1598,37 +1552,204 @@
     </w:p>
     <w:p>
       <w:r>
+        <w:tab/>
+      </w:r>
+      <w:r>
+        <w:tab/>
+      </w:r>
+      <w:r>
+        <w:tab/>
+        <w:t>return("unsuccessful!");</w:t>
+      </w:r>
+    </w:p>
+    <w:p>
+      <w:r>
+        <w:tab/>
+        <w:t>}</w:t>
+      </w:r>
+    </w:p>
+    <w:p>
+      <w:r>
+        <w:t>}</w:t>
+      </w:r>
+    </w:p>
+    <w:p>
+      <w:r>
+        <w:t>registerUser(UID, password, name, gender){</w:t>
+      </w:r>
+    </w:p>
+    <w:p>
+      <w:r>
+        <w:tab/>
+        <w:t>u = User.findAdmin()</w:t>
+      </w:r>
+      <w:r>
+        <w:t>;</w:t>
+      </w:r>
+    </w:p>
+    <w:p>
+      <w:r>
+        <w:tab/>
+      </w:r>
+      <w:r>
+        <w:t>if (u != null</w:t>
+      </w:r>
+      <w:r>
+        <w:t>){</w:t>
+      </w:r>
+    </w:p>
+    <w:p>
+      <w:pPr>
+        <w:ind w:left="720" w:firstLine="720"/>
+      </w:pPr>
+      <w:r>
+        <w:t>u.setLastActivity( getCurrentDateTime() );</w:t>
+      </w:r>
+    </w:p>
+    <w:p>
+      <w:pPr>
+        <w:ind w:left="720" w:firstLine="720"/>
+      </w:pPr>
+      <w:r>
+        <w:t xml:space="preserve">result = </w:t>
+      </w:r>
+      <w:r>
+        <w:t>User.update(u)</w:t>
+      </w:r>
+      <w:r>
+        <w:t xml:space="preserve"> &amp; </w:t>
+      </w:r>
+      <w:r>
+        <w:t>User.insert(UID , password , name , gender)</w:t>
+      </w:r>
+      <w:r>
+        <w:t>;</w:t>
+      </w:r>
+    </w:p>
+    <w:p>
+      <w:pPr>
+        <w:ind w:left="720" w:firstLine="720"/>
+      </w:pPr>
+      <w:r>
+        <w:t>if(result == true)</w:t>
+      </w:r>
+    </w:p>
+    <w:p>
+      <w:pPr>
+        <w:ind w:firstLine="720"/>
+      </w:pPr>
+      <w:r>
+        <w:tab/>
+      </w:r>
+      <w:r>
+        <w:tab/>
+      </w:r>
+      <w:r>
+        <w:t>r</w:t>
+      </w:r>
+      <w:r>
+        <w:t>eturn(“successful”)</w:t>
+      </w:r>
+      <w:r>
+        <w:t>;</w:t>
+      </w:r>
+    </w:p>
+    <w:p>
+      <w:pPr>
+        <w:ind w:firstLine="720"/>
+      </w:pPr>
+      <w:r>
+        <w:tab/>
+        <w:t>else</w:t>
+      </w:r>
+    </w:p>
+    <w:p>
+      <w:pPr>
+        <w:ind w:firstLine="720"/>
+      </w:pPr>
+      <w:r>
+        <w:tab/>
+      </w:r>
+      <w:r>
+        <w:tab/>
+        <w:t>return(“unsuccessful”);</w:t>
+      </w:r>
+    </w:p>
+    <w:p>
+      <w:pPr>
+        <w:ind w:firstLine="720"/>
+      </w:pPr>
+      <w:r>
+        <w:t>} else</w:t>
+      </w:r>
+      <w:r>
+        <w:t xml:space="preserve"> </w:t>
+      </w:r>
+      <w:r>
+        <w:t>{</w:t>
+      </w:r>
+    </w:p>
+    <w:p>
+      <w:pPr>
+        <w:ind w:firstLine="720"/>
+      </w:pPr>
+      <w:r>
+        <w:tab/>
+        <w:t>r</w:t>
+      </w:r>
+      <w:r>
+        <w:t>eturn (“unsuccessful”)</w:t>
+      </w:r>
+      <w:r>
+        <w:t>;</w:t>
+      </w:r>
+    </w:p>
+    <w:p>
+      <w:pPr>
+        <w:ind w:firstLine="720"/>
+      </w:pPr>
+      <w:r>
+        <w:t>}</w:t>
+      </w:r>
+    </w:p>
+    <w:p>
+      <w:r>
+        <w:t>}</w:t>
+      </w:r>
+    </w:p>
+    <w:p>
+      <w:r>
+        <w:br w:type="page"/>
+      </w:r>
+    </w:p>
+    <w:p>
+      <w:r>
         <w:lastRenderedPageBreak/>
-        <w:tab/>
-      </w:r>
-      <w:r>
-        <w:tab/>
-      </w:r>
-      <w:r>
-        <w:tab/>
-        <w:t>return("unsuccessful!");</w:t>
-      </w:r>
-    </w:p>
-    <w:p>
-      <w:r>
-        <w:tab/>
-        <w:t>}</w:t>
-      </w:r>
-    </w:p>
-    <w:p>
-      <w:r>
-        <w:t>}</w:t>
-      </w:r>
-    </w:p>
-    <w:p>
-      <w:r>
-        <w:t>registerUser(UID, password, name, gender){</w:t>
-      </w:r>
-    </w:p>
-    <w:p>
-      <w:r>
-        <w:tab/>
-        <w:t>u = User.findAdmin()</w:t>
+        <w:t>determine</w:t>
+      </w:r>
+      <w:r>
+        <w:t>F</w:t>
+      </w:r>
+      <w:r>
+        <w:t>ood(food</w:t>
+      </w:r>
+      <w:r>
+        <w:t>N</w:t>
+      </w:r>
+      <w:r>
+        <w:t>ame,</w:t>
+      </w:r>
+      <w:r>
+        <w:t xml:space="preserve"> </w:t>
+      </w:r>
+      <w:r>
+        <w:t>price){</w:t>
+      </w:r>
+    </w:p>
+    <w:p>
+      <w:r>
+        <w:tab/>
+        <w:t>u = User.findTheKitchen()</w:t>
       </w:r>
       <w:r>
         <w:t>;</w:t>
@@ -1637,9 +1758,344 @@
     <w:p>
       <w:r>
         <w:tab/>
-      </w:r>
-      <w:r>
-        <w:t>if (u != null</w:t>
+        <w:t>if(u != null) {</w:t>
+      </w:r>
+    </w:p>
+    <w:p>
+      <w:r>
+        <w:tab/>
+      </w:r>
+      <w:r>
+        <w:tab/>
+      </w:r>
+      <w:r>
+        <w:t>u.setLastActivity( getCurrentDateTime() );</w:t>
+      </w:r>
+    </w:p>
+    <w:p>
+      <w:r>
+        <w:tab/>
+      </w:r>
+      <w:r>
+        <w:tab/>
+        <w:t>bool = User.update(u);</w:t>
+      </w:r>
+    </w:p>
+    <w:p>
+      <w:r>
+        <w:tab/>
+      </w:r>
+      <w:r>
+        <w:tab/>
+        <w:t>if (bool == true) {</w:t>
+      </w:r>
+    </w:p>
+    <w:p>
+      <w:r>
+        <w:tab/>
+      </w:r>
+      <w:r>
+        <w:tab/>
+      </w:r>
+      <w:r>
+        <w:tab/>
+        <w:t>f = Food.find(foodName);</w:t>
+      </w:r>
+    </w:p>
+    <w:p>
+      <w:r>
+        <w:tab/>
+      </w:r>
+      <w:r>
+        <w:tab/>
+      </w:r>
+      <w:r>
+        <w:tab/>
+        <w:t>if (f == null){</w:t>
+      </w:r>
+    </w:p>
+    <w:p>
+      <w:r>
+        <w:tab/>
+      </w:r>
+      <w:r>
+        <w:tab/>
+      </w:r>
+      <w:r>
+        <w:tab/>
+      </w:r>
+      <w:r>
+        <w:tab/>
+        <w:t>result = Food.insert(foodName, price, false);</w:t>
+      </w:r>
+    </w:p>
+    <w:p>
+      <w:r>
+        <w:tab/>
+      </w:r>
+      <w:r>
+        <w:tab/>
+      </w:r>
+      <w:r>
+        <w:tab/>
+      </w:r>
+      <w:r>
+        <w:tab/>
+      </w:r>
+      <w:r>
+        <w:t>if(result == true)</w:t>
+      </w:r>
+    </w:p>
+    <w:p>
+      <w:r>
+        <w:tab/>
+      </w:r>
+      <w:r>
+        <w:tab/>
+      </w:r>
+      <w:r>
+        <w:tab/>
+      </w:r>
+      <w:r>
+        <w:tab/>
+      </w:r>
+      <w:r>
+        <w:tab/>
+        <w:t>return ("new food inserted successfully");</w:t>
+      </w:r>
+    </w:p>
+    <w:p>
+      <w:r>
+        <w:tab/>
+      </w:r>
+      <w:r>
+        <w:tab/>
+      </w:r>
+      <w:r>
+        <w:tab/>
+      </w:r>
+      <w:r>
+        <w:tab/>
+        <w:t>else</w:t>
+      </w:r>
+    </w:p>
+    <w:p>
+      <w:r>
+        <w:tab/>
+      </w:r>
+      <w:r>
+        <w:tab/>
+      </w:r>
+      <w:r>
+        <w:tab/>
+      </w:r>
+      <w:r>
+        <w:tab/>
+      </w:r>
+      <w:r>
+        <w:tab/>
+        <w:t>return ("unsuccessful");</w:t>
+      </w:r>
+    </w:p>
+    <w:p>
+      <w:r>
+        <w:tab/>
+      </w:r>
+      <w:r>
+        <w:tab/>
+      </w:r>
+      <w:r>
+        <w:tab/>
+        <w:t>} else {</w:t>
+      </w:r>
+    </w:p>
+    <w:p>
+      <w:r>
+        <w:tab/>
+      </w:r>
+      <w:r>
+        <w:tab/>
+      </w:r>
+      <w:r>
+        <w:tab/>
+      </w:r>
+      <w:r>
+        <w:tab/>
+      </w:r>
+      <w:r>
+        <w:t>result = Food.update(foodName, price, false);</w:t>
+      </w:r>
+    </w:p>
+    <w:p>
+      <w:r>
+        <w:tab/>
+      </w:r>
+      <w:r>
+        <w:tab/>
+      </w:r>
+      <w:r>
+        <w:tab/>
+      </w:r>
+      <w:r>
+        <w:tab/>
+        <w:t>if(result == true)</w:t>
+      </w:r>
+    </w:p>
+    <w:p>
+      <w:r>
+        <w:tab/>
+      </w:r>
+      <w:r>
+        <w:tab/>
+      </w:r>
+      <w:r>
+        <w:tab/>
+      </w:r>
+      <w:r>
+        <w:tab/>
+      </w:r>
+      <w:r>
+        <w:tab/>
+        <w:t>return ("food updated successfully");</w:t>
+      </w:r>
+    </w:p>
+    <w:p>
+      <w:r>
+        <w:tab/>
+      </w:r>
+      <w:r>
+        <w:tab/>
+      </w:r>
+      <w:r>
+        <w:tab/>
+      </w:r>
+      <w:r>
+        <w:tab/>
+        <w:t>else</w:t>
+      </w:r>
+    </w:p>
+    <w:p>
+      <w:r>
+        <w:tab/>
+      </w:r>
+      <w:r>
+        <w:tab/>
+      </w:r>
+      <w:r>
+        <w:tab/>
+      </w:r>
+      <w:r>
+        <w:tab/>
+      </w:r>
+      <w:r>
+        <w:tab/>
+        <w:t>return ("unsuccessful");</w:t>
+      </w:r>
+    </w:p>
+    <w:p>
+      <w:r>
+        <w:tab/>
+      </w:r>
+      <w:r>
+        <w:tab/>
+      </w:r>
+      <w:r>
+        <w:tab/>
+        <w:t>}</w:t>
+      </w:r>
+    </w:p>
+    <w:p>
+      <w:r>
+        <w:tab/>
+      </w:r>
+      <w:r>
+        <w:tab/>
+        <w:t>} else {</w:t>
+      </w:r>
+    </w:p>
+    <w:p>
+      <w:r>
+        <w:tab/>
+      </w:r>
+      <w:r>
+        <w:tab/>
+      </w:r>
+      <w:r>
+        <w:tab/>
+        <w:t>return(“unsuccessful”);</w:t>
+      </w:r>
+    </w:p>
+    <w:p>
+      <w:r>
+        <w:tab/>
+      </w:r>
+      <w:r>
+        <w:tab/>
+        <w:t>}</w:t>
+      </w:r>
+    </w:p>
+    <w:p>
+      <w:r>
+        <w:tab/>
+        <w:t>} else {</w:t>
+      </w:r>
+    </w:p>
+    <w:p>
+      <w:r>
+        <w:tab/>
+      </w:r>
+      <w:r>
+        <w:tab/>
+        <w:t>return(“unsuccessful”);</w:t>
+      </w:r>
+    </w:p>
+    <w:p>
+      <w:r>
+        <w:tab/>
+        <w:t>}</w:t>
+      </w:r>
+    </w:p>
+    <w:p>
+      <w:r>
+        <w:t>}</w:t>
+      </w:r>
+    </w:p>
+    <w:p>
+      <w:r>
+        <w:br w:type="page"/>
+      </w:r>
+    </w:p>
+    <w:p>
+      <w:r>
+        <w:lastRenderedPageBreak/>
+        <w:t>determine</w:t>
+      </w:r>
+      <w:r>
+        <w:t>FoodP</w:t>
+      </w:r>
+      <w:r>
+        <w:t>la</w:t>
+      </w:r>
+      <w:r>
+        <w:t>n(</w:t>
+      </w:r>
+      <w:r>
+        <w:t>foodN</w:t>
+      </w:r>
+      <w:r>
+        <w:t xml:space="preserve">ame , </w:t>
+      </w:r>
+      <w:r>
+        <w:t>serve</w:t>
+      </w:r>
+      <w:r>
+        <w:t>D</w:t>
+      </w:r>
+      <w:r>
+        <w:t>ate</w:t>
+      </w:r>
+      <w:r>
+        <w:t xml:space="preserve"> , meal</w:t>
       </w:r>
       <w:r>
         <w:t>){</w:t>
@@ -1647,27 +2103,10 @@
     </w:p>
     <w:p>
       <w:pPr>
-        <w:ind w:left="720" w:firstLine="720"/>
-      </w:pPr>
-      <w:r>
-        <w:t>u.lastActivity = getCurrentDateTime();</w:t>
-      </w:r>
-    </w:p>
-    <w:p>
-      <w:pPr>
-        <w:ind w:left="720" w:firstLine="720"/>
-      </w:pPr>
-      <w:r>
-        <w:t xml:space="preserve">result = </w:t>
-      </w:r>
-      <w:r>
-        <w:t>User.update(u)</w:t>
-      </w:r>
-      <w:r>
-        <w:t xml:space="preserve"> &amp; </w:t>
-      </w:r>
-      <w:r>
-        <w:t>User.insert(UID , password , name , gender)</w:t>
+        <w:ind w:firstLine="720"/>
+      </w:pPr>
+      <w:r>
+        <w:t>u = User.findTheKitchen()</w:t>
       </w:r>
       <w:r>
         <w:t>;</w:t>
@@ -1675,479 +2114,6 @@
     </w:p>
     <w:p>
       <w:pPr>
-        <w:ind w:left="720" w:firstLine="720"/>
-      </w:pPr>
-      <w:r>
-        <w:t>if(result == true)</w:t>
-      </w:r>
-    </w:p>
-    <w:p>
-      <w:pPr>
-        <w:ind w:firstLine="720"/>
-      </w:pPr>
-      <w:r>
-        <w:tab/>
-      </w:r>
-      <w:r>
-        <w:tab/>
-      </w:r>
-      <w:r>
-        <w:t>r</w:t>
-      </w:r>
-      <w:r>
-        <w:t>eturn(“successful”)</w:t>
-      </w:r>
-      <w:r>
-        <w:t>;</w:t>
-      </w:r>
-    </w:p>
-    <w:p>
-      <w:pPr>
-        <w:ind w:firstLine="720"/>
-      </w:pPr>
-      <w:r>
-        <w:tab/>
-        <w:t>else</w:t>
-      </w:r>
-    </w:p>
-    <w:p>
-      <w:pPr>
-        <w:ind w:firstLine="720"/>
-      </w:pPr>
-      <w:r>
-        <w:tab/>
-      </w:r>
-      <w:r>
-        <w:tab/>
-        <w:t>return(“unsuccessful”);</w:t>
-      </w:r>
-    </w:p>
-    <w:p>
-      <w:pPr>
-        <w:ind w:firstLine="720"/>
-      </w:pPr>
-      <w:r>
-        <w:t>} else</w:t>
-      </w:r>
-      <w:r>
-        <w:t xml:space="preserve"> </w:t>
-      </w:r>
-      <w:r>
-        <w:t>{</w:t>
-      </w:r>
-    </w:p>
-    <w:p>
-      <w:pPr>
-        <w:ind w:firstLine="720"/>
-      </w:pPr>
-      <w:r>
-        <w:tab/>
-        <w:t>r</w:t>
-      </w:r>
-      <w:r>
-        <w:t>eturn (“unsuccessful”)</w:t>
-      </w:r>
-      <w:r>
-        <w:t>;</w:t>
-      </w:r>
-    </w:p>
-    <w:p>
-      <w:pPr>
-        <w:ind w:firstLine="720"/>
-      </w:pPr>
-      <w:r>
-        <w:t>}</w:t>
-      </w:r>
-    </w:p>
-    <w:p>
-      <w:r>
-        <w:t>}</w:t>
-      </w:r>
-    </w:p>
-    <w:p>
-      <w:r>
-        <w:t>determine</w:t>
-      </w:r>
-      <w:r>
-        <w:t>F</w:t>
-      </w:r>
-      <w:r>
-        <w:t>ood(food</w:t>
-      </w:r>
-      <w:r>
-        <w:t>N</w:t>
-      </w:r>
-      <w:r>
-        <w:t>ame,</w:t>
-      </w:r>
-      <w:r>
-        <w:t xml:space="preserve"> </w:t>
-      </w:r>
-      <w:r>
-        <w:t>price){</w:t>
-      </w:r>
-    </w:p>
-    <w:p>
-      <w:r>
-        <w:tab/>
-        <w:t>u = User.findTheKitchen()</w:t>
-      </w:r>
-      <w:r>
-        <w:t>;</w:t>
-      </w:r>
-    </w:p>
-    <w:p>
-      <w:r>
-        <w:tab/>
-        <w:t>if(u != null) {</w:t>
-      </w:r>
-    </w:p>
-    <w:p>
-      <w:r>
-        <w:tab/>
-      </w:r>
-      <w:r>
-        <w:tab/>
-        <w:t>u.lastActivity = getCurrentDateTime();</w:t>
-      </w:r>
-    </w:p>
-    <w:p>
-      <w:r>
-        <w:tab/>
-      </w:r>
-      <w:r>
-        <w:tab/>
-        <w:t>bool = User.update(u);</w:t>
-      </w:r>
-    </w:p>
-    <w:p>
-      <w:r>
-        <w:tab/>
-      </w:r>
-      <w:r>
-        <w:tab/>
-        <w:t>if (bool == true) {</w:t>
-      </w:r>
-    </w:p>
-    <w:p>
-      <w:r>
-        <w:tab/>
-      </w:r>
-      <w:r>
-        <w:tab/>
-      </w:r>
-      <w:r>
-        <w:tab/>
-        <w:t>f = Food.find(foodName);</w:t>
-      </w:r>
-    </w:p>
-    <w:p>
-      <w:r>
-        <w:tab/>
-      </w:r>
-      <w:r>
-        <w:tab/>
-      </w:r>
-      <w:r>
-        <w:tab/>
-        <w:t>if (f == null){</w:t>
-      </w:r>
-    </w:p>
-    <w:p>
-      <w:r>
-        <w:tab/>
-      </w:r>
-      <w:r>
-        <w:tab/>
-      </w:r>
-      <w:r>
-        <w:tab/>
-      </w:r>
-      <w:r>
-        <w:tab/>
-        <w:t>result = Food.insert(foodName, price, false);</w:t>
-      </w:r>
-    </w:p>
-    <w:p>
-      <w:r>
-        <w:tab/>
-      </w:r>
-      <w:r>
-        <w:tab/>
-      </w:r>
-      <w:r>
-        <w:tab/>
-      </w:r>
-      <w:r>
-        <w:tab/>
-      </w:r>
-      <w:r>
-        <w:t>if(result == true)</w:t>
-      </w:r>
-    </w:p>
-    <w:p>
-      <w:r>
-        <w:tab/>
-      </w:r>
-      <w:r>
-        <w:tab/>
-      </w:r>
-      <w:r>
-        <w:tab/>
-      </w:r>
-      <w:r>
-        <w:tab/>
-      </w:r>
-      <w:r>
-        <w:tab/>
-        <w:t>return ("new food inserted successfully");</w:t>
-      </w:r>
-    </w:p>
-    <w:p>
-      <w:r>
-        <w:tab/>
-      </w:r>
-      <w:r>
-        <w:tab/>
-      </w:r>
-      <w:r>
-        <w:tab/>
-      </w:r>
-      <w:r>
-        <w:tab/>
-        <w:t>else</w:t>
-      </w:r>
-    </w:p>
-    <w:p>
-      <w:r>
-        <w:tab/>
-      </w:r>
-      <w:r>
-        <w:tab/>
-      </w:r>
-      <w:r>
-        <w:tab/>
-      </w:r>
-      <w:r>
-        <w:tab/>
-      </w:r>
-      <w:r>
-        <w:tab/>
-        <w:t>return ("unsuccessful");</w:t>
-      </w:r>
-    </w:p>
-    <w:p>
-      <w:r>
-        <w:lastRenderedPageBreak/>
-        <w:tab/>
-      </w:r>
-      <w:r>
-        <w:tab/>
-      </w:r>
-      <w:r>
-        <w:tab/>
-        <w:t>} else {</w:t>
-      </w:r>
-    </w:p>
-    <w:p>
-      <w:r>
-        <w:tab/>
-      </w:r>
-      <w:r>
-        <w:tab/>
-      </w:r>
-      <w:r>
-        <w:tab/>
-      </w:r>
-      <w:r>
-        <w:tab/>
-      </w:r>
-      <w:r>
-        <w:t>result = Food.update(foodName, price, false);</w:t>
-      </w:r>
-    </w:p>
-    <w:p>
-      <w:r>
-        <w:tab/>
-      </w:r>
-      <w:r>
-        <w:tab/>
-      </w:r>
-      <w:r>
-        <w:tab/>
-      </w:r>
-      <w:r>
-        <w:tab/>
-        <w:t>if(result == true)</w:t>
-      </w:r>
-    </w:p>
-    <w:p>
-      <w:r>
-        <w:tab/>
-      </w:r>
-      <w:r>
-        <w:tab/>
-      </w:r>
-      <w:r>
-        <w:tab/>
-      </w:r>
-      <w:r>
-        <w:tab/>
-      </w:r>
-      <w:r>
-        <w:tab/>
-        <w:t>return ("food updated successfully");</w:t>
-      </w:r>
-    </w:p>
-    <w:p>
-      <w:r>
-        <w:tab/>
-      </w:r>
-      <w:r>
-        <w:tab/>
-      </w:r>
-      <w:r>
-        <w:tab/>
-      </w:r>
-      <w:r>
-        <w:tab/>
-        <w:t>else</w:t>
-      </w:r>
-    </w:p>
-    <w:p>
-      <w:r>
-        <w:tab/>
-      </w:r>
-      <w:r>
-        <w:tab/>
-      </w:r>
-      <w:r>
-        <w:tab/>
-      </w:r>
-      <w:r>
-        <w:tab/>
-      </w:r>
-      <w:r>
-        <w:tab/>
-        <w:t>return ("unsuccessful");</w:t>
-      </w:r>
-    </w:p>
-    <w:p>
-      <w:r>
-        <w:tab/>
-      </w:r>
-      <w:r>
-        <w:tab/>
-      </w:r>
-      <w:r>
-        <w:tab/>
-        <w:t>}</w:t>
-      </w:r>
-    </w:p>
-    <w:p>
-      <w:r>
-        <w:tab/>
-      </w:r>
-      <w:r>
-        <w:tab/>
-        <w:t>} else {</w:t>
-      </w:r>
-    </w:p>
-    <w:p>
-      <w:r>
-        <w:tab/>
-      </w:r>
-      <w:r>
-        <w:tab/>
-      </w:r>
-      <w:r>
-        <w:tab/>
-        <w:t>return(“unsuccessful”);</w:t>
-      </w:r>
-    </w:p>
-    <w:p>
-      <w:r>
-        <w:tab/>
-      </w:r>
-      <w:r>
-        <w:tab/>
-        <w:t>}</w:t>
-      </w:r>
-    </w:p>
-    <w:p>
-      <w:r>
-        <w:tab/>
-        <w:t>} else {</w:t>
-      </w:r>
-    </w:p>
-    <w:p>
-      <w:r>
-        <w:tab/>
-      </w:r>
-      <w:r>
-        <w:tab/>
-        <w:t>return(“unsuccessful”);</w:t>
-      </w:r>
-    </w:p>
-    <w:p>
-      <w:r>
-        <w:tab/>
-        <w:t>}</w:t>
-      </w:r>
-    </w:p>
-    <w:p>
-      <w:r>
-        <w:t>}</w:t>
-      </w:r>
-    </w:p>
-    <w:p>
-      <w:r>
-        <w:t>determine</w:t>
-      </w:r>
-      <w:r>
-        <w:t>FoodP</w:t>
-      </w:r>
-      <w:r>
-        <w:t>la</w:t>
-      </w:r>
-      <w:r>
-        <w:t>n(</w:t>
-      </w:r>
-      <w:r>
-        <w:t>foodN</w:t>
-      </w:r>
-      <w:r>
-        <w:t xml:space="preserve">ame , </w:t>
-      </w:r>
-      <w:r>
-        <w:t>serve</w:t>
-      </w:r>
-      <w:r>
-        <w:t>D</w:t>
-      </w:r>
-      <w:r>
-        <w:t>ate</w:t>
-      </w:r>
-      <w:r>
-        <w:t xml:space="preserve"> , meal</w:t>
-      </w:r>
-      <w:r>
-        <w:t>){</w:t>
-      </w:r>
-    </w:p>
-    <w:p>
-      <w:pPr>
-        <w:ind w:firstLine="720"/>
-      </w:pPr>
-      <w:r>
-        <w:t>u = User.findTheKitchen()</w:t>
-      </w:r>
-      <w:r>
-        <w:t>;</w:t>
-      </w:r>
-    </w:p>
-    <w:p>
-      <w:pPr>
         <w:ind w:firstLine="720"/>
       </w:pPr>
       <w:r>
@@ -2163,7 +2129,9 @@
       </w:r>
       <w:r>
         <w:tab/>
-        <w:t>u.lastActivity = getCurrentDateTime();</w:t>
+      </w:r>
+      <w:r>
+        <w:t>u.setLastActivity( getCurrentDateTime() );</w:t>
       </w:r>
     </w:p>
     <w:p>
@@ -2306,7 +2274,6 @@
         </w:rPr>
       </w:pPr>
       <w:r>
-        <w:lastRenderedPageBreak/>
         <w:t>}</w:t>
       </w:r>
     </w:p>
@@ -2406,6 +2373,12 @@
     </w:p>
     <w:p>
       <w:r>
+        <w:br w:type="page"/>
+      </w:r>
+    </w:p>
+    <w:p>
+      <w:r>
+        <w:lastRenderedPageBreak/>
         <w:t>foodStatisticsSearch</w:t>
       </w:r>
       <w:r>
@@ -2468,25 +2441,7 @@
         <w:tab/>
       </w:r>
       <w:r>
-        <w:t>u.last</w:t>
-      </w:r>
-      <w:r>
-        <w:t>A</w:t>
-      </w:r>
-      <w:r>
-        <w:t>ctivity = getCurrent</w:t>
-      </w:r>
-      <w:r>
-        <w:t>D</w:t>
-      </w:r>
-      <w:r>
-        <w:t>ate</w:t>
-      </w:r>
-      <w:r>
-        <w:t>T</w:t>
-      </w:r>
-      <w:r>
-        <w:t>ime();</w:t>
+        <w:t>u.setLastActivity( getCurrentDateTime() );</w:t>
       </w:r>
     </w:p>
     <w:p>
@@ -2583,6 +2538,12 @@
     </w:p>
     <w:p>
       <w:r>
+        <w:br w:type="page"/>
+      </w:r>
+    </w:p>
+    <w:p>
+      <w:r>
+        <w:lastRenderedPageBreak/>
         <w:t>getFoodStatistics</w:t>
       </w:r>
       <w:r>
@@ -2642,7 +2603,9 @@
       </w:r>
       <w:r>
         <w:tab/>
-        <w:t>u.lastActivity = getCurrentDateTime();</w:t>
+      </w:r>
+      <w:r>
+        <w:t>u.setLastActivity( getCurrentDateTime() );</w:t>
       </w:r>
     </w:p>
     <w:p>
@@ -2650,7 +2613,6 @@
         <w:ind w:left="720" w:firstLine="720"/>
       </w:pPr>
       <w:r>
-        <w:lastRenderedPageBreak/>
         <w:t>bool = User.update(u);</w:t>
       </w:r>
     </w:p>
@@ -2846,6 +2808,12 @@
     </w:p>
     <w:p>
       <w:r>
+        <w:br w:type="page"/>
+      </w:r>
+    </w:p>
+    <w:p>
+      <w:r>
+        <w:lastRenderedPageBreak/>
         <w:t>getNewFoodPrice( request ) {</w:t>
       </w:r>
     </w:p>
@@ -2871,7 +2839,7 @@
         <w:ind w:left="720" w:firstLine="720"/>
       </w:pPr>
       <w:r>
-        <w:t>u.lastActivity = getCurrentDateTime();</w:t>
+        <w:t>u.setLastActivity( getCurrentDateTime() );</w:t>
       </w:r>
     </w:p>
     <w:p>
@@ -2918,53 +2886,264 @@
         <w:ind w:firstLine="720"/>
       </w:pPr>
       <w:r>
+        <w:tab/>
+      </w:r>
+      <w:r>
+        <w:tab/>
+        <w:t xml:space="preserve">return </w:t>
+      </w:r>
+      <w:r>
+        <w:t>food</w:t>
+      </w:r>
+      <w:r>
+        <w:t>List;</w:t>
+      </w:r>
+    </w:p>
+    <w:p>
+      <w:pPr>
+        <w:ind w:firstLine="720"/>
+      </w:pPr>
+      <w:r>
+        <w:tab/>
+        <w:t>else</w:t>
+      </w:r>
+    </w:p>
+    <w:p>
+      <w:pPr>
+        <w:ind w:firstLine="720"/>
+      </w:pPr>
+      <w:r>
+        <w:tab/>
+      </w:r>
+      <w:r>
+        <w:tab/>
+        <w:t>return(“unsuccessful”);</w:t>
+      </w:r>
+    </w:p>
+    <w:p>
+      <w:pPr>
+        <w:ind w:firstLine="720"/>
+      </w:pPr>
+      <w:r>
+        <w:t>} else {</w:t>
+      </w:r>
+    </w:p>
+    <w:p>
+      <w:pPr>
+        <w:ind w:firstLine="720"/>
+      </w:pPr>
+      <w:r>
+        <w:tab/>
+        <w:t>return (“unsuccessful”);</w:t>
+      </w:r>
+    </w:p>
+    <w:p>
+      <w:pPr>
+        <w:ind w:firstLine="720"/>
+      </w:pPr>
+      <w:r>
+        <w:t>}</w:t>
+      </w:r>
+    </w:p>
+    <w:p>
+      <w:r>
+        <w:t>}else{</w:t>
+      </w:r>
+    </w:p>
+    <w:p>
+      <w:r>
+        <w:tab/>
+        <w:t>Return (‘unsuccessful”)</w:t>
+      </w:r>
+    </w:p>
+    <w:p>
+      <w:r>
+        <w:t>}</w:t>
+      </w:r>
+    </w:p>
+    <w:p>
+      <w:r>
+        <w:t>}</w:t>
+      </w:r>
+    </w:p>
+    <w:p>
+      <w:r>
+        <w:br w:type="page"/>
+      </w:r>
+    </w:p>
+    <w:p>
+      <w:bookmarkStart w:id="0" w:name="_GoBack"/>
+      <w:bookmarkEnd w:id="0"/>
+      <w:r>
         <w:lastRenderedPageBreak/>
-        <w:tab/>
-      </w:r>
-      <w:r>
-        <w:tab/>
-        <w:t xml:space="preserve">return </w:t>
-      </w:r>
-      <w:r>
-        <w:t>food</w:t>
-      </w:r>
-      <w:r>
-        <w:t>List;</w:t>
-      </w:r>
-    </w:p>
-    <w:p>
-      <w:pPr>
-        <w:ind w:firstLine="720"/>
-      </w:pPr>
-      <w:r>
-        <w:tab/>
-        <w:t>else</w:t>
-      </w:r>
-    </w:p>
-    <w:p>
-      <w:pPr>
-        <w:ind w:firstLine="720"/>
-      </w:pPr>
-      <w:r>
-        <w:tab/>
-      </w:r>
-      <w:r>
-        <w:tab/>
-        <w:t>return(“unsuccessful”);</w:t>
-      </w:r>
-    </w:p>
-    <w:p>
-      <w:pPr>
-        <w:ind w:firstLine="720"/>
-      </w:pPr>
-      <w:r>
+        <w:t>approveNewFoodPrice (priceApprovementList) {</w:t>
+      </w:r>
+    </w:p>
+    <w:p>
+      <w:r>
+        <w:tab/>
+        <w:t>u = User.findAdmin();</w:t>
+      </w:r>
+    </w:p>
+    <w:p>
+      <w:r>
+        <w:tab/>
+        <w:t>if (u != null){</w:t>
+      </w:r>
+    </w:p>
+    <w:p>
+      <w:pPr>
+        <w:ind w:left="720" w:firstLine="720"/>
+      </w:pPr>
+      <w:r>
+        <w:t>u.setLastActivity( getCurrentDateTime() );</w:t>
+      </w:r>
+    </w:p>
+    <w:p>
+      <w:pPr>
+        <w:ind w:left="720" w:firstLine="720"/>
+      </w:pPr>
+      <w:r>
+        <w:t>bool = User.update(u);</w:t>
+      </w:r>
+    </w:p>
+    <w:p>
+      <w:pPr>
+        <w:ind w:left="720" w:firstLine="720"/>
+      </w:pPr>
+      <w:r>
+        <w:t>if(bool == true)</w:t>
+      </w:r>
+    </w:p>
+    <w:p>
+      <w:pPr>
+        <w:ind w:left="720" w:firstLine="720"/>
+      </w:pPr>
+      <w:r>
+        <w:tab/>
+        <w:t>index = 0;</w:t>
+      </w:r>
+    </w:p>
+    <w:p>
+      <w:pPr>
+        <w:ind w:left="720" w:firstLine="720"/>
+      </w:pPr>
+      <w:r>
+        <w:tab/>
+        <w:t>foreach (approve : priceApprovementList) {</w:t>
+      </w:r>
+    </w:p>
+    <w:p>
+      <w:pPr>
+        <w:ind w:left="720" w:firstLine="720"/>
+      </w:pPr>
+      <w:r>
+        <w:tab/>
+      </w:r>
+      <w:r>
+        <w:tab/>
+        <w:t>if (approve == true) {</w:t>
+      </w:r>
+    </w:p>
+    <w:p>
+      <w:pPr>
+        <w:ind w:left="720" w:firstLine="720"/>
+      </w:pPr>
+      <w:r>
+        <w:tab/>
+      </w:r>
+      <w:r>
+        <w:tab/>
+      </w:r>
+      <w:r>
+        <w:tab/>
+        <w:t>foodList[index].isApproved = true;</w:t>
+      </w:r>
+      <w:r>
+        <w:tab/>
+      </w:r>
+    </w:p>
+    <w:p>
+      <w:pPr>
+        <w:ind w:left="720" w:firstLine="720"/>
+      </w:pPr>
+      <w:r>
+        <w:tab/>
+      </w:r>
+      <w:r>
+        <w:tab/>
+        <w:t>}</w:t>
+      </w:r>
+    </w:p>
+    <w:p>
+      <w:pPr>
+        <w:ind w:left="720" w:firstLine="720"/>
+      </w:pPr>
+      <w:r>
+        <w:tab/>
+      </w:r>
+      <w:r>
+        <w:tab/>
+        <w:t>index++;</w:t>
+      </w:r>
+    </w:p>
+    <w:p>
+      <w:pPr>
+        <w:ind w:left="720" w:firstLine="720"/>
+      </w:pPr>
+      <w:r>
+        <w:tab/>
+        <w:t>}</w:t>
+      </w:r>
+    </w:p>
+    <w:p>
+      <w:pPr>
+        <w:ind w:left="720" w:firstLine="720"/>
+      </w:pPr>
+      <w:r>
+        <w:tab/>
+        <w:t>result = Food.update(foodList);</w:t>
+      </w:r>
+    </w:p>
+    <w:p>
+      <w:pPr>
+        <w:ind w:left="720" w:firstLine="720"/>
+      </w:pPr>
+      <w:r>
+        <w:tab/>
+        <w:t>if (result == true) {</w:t>
+      </w:r>
+    </w:p>
+    <w:p>
+      <w:pPr>
+        <w:ind w:left="720" w:firstLine="720"/>
+      </w:pPr>
+      <w:r>
+        <w:tab/>
+      </w:r>
+      <w:r>
+        <w:tab/>
+      </w:r>
+      <w:r>
+        <w:t>return (“successful”);</w:t>
+      </w:r>
+    </w:p>
+    <w:p>
+      <w:pPr>
+        <w:ind w:left="720" w:firstLine="720"/>
+      </w:pPr>
+      <w:r>
+        <w:tab/>
         <w:t>} else {</w:t>
       </w:r>
     </w:p>
     <w:p>
       <w:pPr>
-        <w:ind w:firstLine="720"/>
-      </w:pPr>
+        <w:ind w:left="720" w:firstLine="720"/>
+      </w:pPr>
+      <w:r>
+        <w:tab/>
+      </w:r>
       <w:r>
         <w:tab/>
         <w:t>return (“unsuccessful”);</w:t>
@@ -2972,223 +3151,18 @@
     </w:p>
     <w:p>
       <w:pPr>
-        <w:ind w:firstLine="720"/>
-      </w:pPr>
-      <w:r>
-        <w:t>}</w:t>
-      </w:r>
-    </w:p>
-    <w:p>
-      <w:r>
-        <w:t>}else{</w:t>
-      </w:r>
-    </w:p>
-    <w:p>
-      <w:r>
-        <w:tab/>
-        <w:t>Return (‘unsuccessful”)</w:t>
-      </w:r>
-    </w:p>
-    <w:p>
-      <w:r>
-        <w:t>}</w:t>
-      </w:r>
-    </w:p>
-    <w:p>
-      <w:r>
-        <w:t>}</w:t>
-      </w:r>
-    </w:p>
-    <w:p>
-      <w:r>
-        <w:t>approveNewFoodPrice (priceApprovementList) {</w:t>
-      </w:r>
-    </w:p>
-    <w:p>
-      <w:r>
-        <w:tab/>
-        <w:t>u = User.findAdmin();</w:t>
-      </w:r>
-    </w:p>
-    <w:p>
-      <w:r>
-        <w:tab/>
-        <w:t>if (u != null){</w:t>
-      </w:r>
-    </w:p>
-    <w:p>
-      <w:pPr>
         <w:ind w:left="720" w:firstLine="720"/>
       </w:pPr>
       <w:r>
-        <w:t>u.lastActivity = getCurrentDateTime();</w:t>
-      </w:r>
-    </w:p>
-    <w:p>
-      <w:pPr>
-        <w:ind w:left="720" w:firstLine="720"/>
-      </w:pPr>
-      <w:r>
-        <w:t>bool = User.update(u);</w:t>
-      </w:r>
-    </w:p>
-    <w:p>
-      <w:pPr>
-        <w:ind w:left="720" w:firstLine="720"/>
-      </w:pPr>
-      <w:r>
-        <w:t>if(bool == true)</w:t>
-      </w:r>
-    </w:p>
-    <w:p>
-      <w:pPr>
-        <w:ind w:left="720" w:firstLine="720"/>
-      </w:pPr>
-      <w:r>
-        <w:tab/>
-        <w:t>index = 0;</w:t>
-      </w:r>
-    </w:p>
-    <w:p>
-      <w:pPr>
-        <w:ind w:left="720" w:firstLine="720"/>
-      </w:pPr>
-      <w:r>
-        <w:tab/>
-        <w:t>foreach (approve : priceApprovementList) {</w:t>
-      </w:r>
-    </w:p>
-    <w:p>
-      <w:pPr>
-        <w:ind w:left="720" w:firstLine="720"/>
-      </w:pPr>
-      <w:r>
-        <w:tab/>
-      </w:r>
-      <w:r>
-        <w:tab/>
-        <w:t>if (approve == true) {</w:t>
-      </w:r>
-    </w:p>
-    <w:p>
-      <w:pPr>
-        <w:ind w:left="720" w:firstLine="720"/>
-      </w:pPr>
-      <w:r>
-        <w:tab/>
-      </w:r>
-      <w:r>
-        <w:tab/>
-      </w:r>
-      <w:r>
-        <w:tab/>
-        <w:t>foodList[index].isApproved = true;</w:t>
-      </w:r>
-      <w:r>
-        <w:tab/>
-      </w:r>
-    </w:p>
-    <w:p>
-      <w:pPr>
-        <w:ind w:left="720" w:firstLine="720"/>
-      </w:pPr>
-      <w:r>
-        <w:tab/>
-      </w:r>
-      <w:r>
-        <w:tab/>
-        <w:t>}</w:t>
-      </w:r>
-    </w:p>
-    <w:p>
-      <w:pPr>
-        <w:ind w:left="720" w:firstLine="720"/>
-      </w:pPr>
-      <w:r>
-        <w:tab/>
-      </w:r>
-      <w:r>
-        <w:tab/>
-        <w:t>index++;</w:t>
-      </w:r>
-    </w:p>
-    <w:p>
-      <w:pPr>
-        <w:ind w:left="720" w:firstLine="720"/>
-      </w:pPr>
-      <w:r>
-        <w:tab/>
-        <w:t>}</w:t>
-      </w:r>
-    </w:p>
-    <w:p>
-      <w:pPr>
-        <w:ind w:left="720" w:firstLine="720"/>
-      </w:pPr>
-      <w:r>
-        <w:tab/>
-        <w:t>result = Food.update(foodList);</w:t>
-      </w:r>
-    </w:p>
-    <w:p>
-      <w:pPr>
-        <w:ind w:left="720" w:firstLine="720"/>
-      </w:pPr>
-      <w:r>
-        <w:tab/>
-        <w:t>if (result == true) {</w:t>
-      </w:r>
-    </w:p>
-    <w:p>
-      <w:pPr>
-        <w:ind w:left="720" w:firstLine="720"/>
-      </w:pPr>
-      <w:r>
-        <w:tab/>
-      </w:r>
-      <w:r>
-        <w:tab/>
-      </w:r>
-      <w:r>
-        <w:t>return (“successful”);</w:t>
-      </w:r>
-    </w:p>
-    <w:p>
-      <w:pPr>
-        <w:ind w:left="720" w:firstLine="720"/>
-      </w:pPr>
-      <w:r>
-        <w:tab/>
-        <w:t>} else {</w:t>
-      </w:r>
-    </w:p>
-    <w:p>
-      <w:pPr>
-        <w:ind w:left="720" w:firstLine="720"/>
-      </w:pPr>
-      <w:r>
-        <w:tab/>
-      </w:r>
-      <w:r>
-        <w:tab/>
-        <w:t>return (“unsuccessful”);</w:t>
-      </w:r>
-    </w:p>
-    <w:p>
-      <w:pPr>
-        <w:ind w:left="720" w:firstLine="720"/>
-      </w:pPr>
-      <w:r>
-        <w:tab/>
-        <w:t>}</w:t>
-      </w:r>
-    </w:p>
-    <w:p>
-      <w:pPr>
-        <w:ind w:firstLine="720"/>
-      </w:pPr>
-      <w:r>
-        <w:lastRenderedPageBreak/>
+        <w:tab/>
+        <w:t>}</w:t>
+      </w:r>
+    </w:p>
+    <w:p>
+      <w:pPr>
+        <w:ind w:firstLine="720"/>
+      </w:pPr>
+      <w:r>
         <w:tab/>
         <w:t>else</w:t>
       </w:r>

</xml_diff>

<commit_message>
Removes diagrams that related to time actor
</commit_message>
<xml_diff>
--- a/Structured Analysis/Functional Model/PSPEC/PSPEC.docx
+++ b/Structured Analysis/Functional Model/PSPEC/PSPEC.docx
@@ -682,10 +682,7 @@
         <w:tab/>
       </w:r>
       <w:r>
-        <w:t>src</w:t>
-      </w:r>
-      <w:r>
-        <w:t>.setLastActivity( getCurrentDateTime() );</w:t>
+        <w:t>src.setLastActivity( getCurrentDateTime() );</w:t>
       </w:r>
     </w:p>
     <w:p>
@@ -2691,122 +2688,8 @@
       <w:r>
         <w:t>}</w:t>
       </w:r>
-    </w:p>
-    <w:p>
-      <w:r>
-        <w:t>kickOut () {</w:t>
-      </w:r>
-    </w:p>
-    <w:p>
-      <w:r>
-        <w:tab/>
-        <w:t>users[] = User.findAll().where(isLogin == true);</w:t>
-      </w:r>
-    </w:p>
-    <w:p>
-      <w:r>
-        <w:tab/>
-        <w:t>counter = 0;</w:t>
-      </w:r>
-    </w:p>
-    <w:p>
-      <w:r>
-        <w:tab/>
-        <w:t>foreach(u : users) {</w:t>
-      </w:r>
-    </w:p>
-    <w:p>
-      <w:r>
-        <w:tab/>
-      </w:r>
-      <w:r>
-        <w:tab/>
-        <w:t xml:space="preserve">if (u.lastActivity </w:t>
-      </w:r>
-      <w:r>
-        <w:t>–</w:t>
-      </w:r>
-      <w:r>
-        <w:t xml:space="preserve"> curre</w:t>
-      </w:r>
-      <w:r>
-        <w:t>ntDateTime() &gt; 12)</w:t>
-      </w:r>
-    </w:p>
-    <w:p>
-      <w:r>
-        <w:tab/>
-      </w:r>
-      <w:r>
-        <w:tab/>
-      </w:r>
-      <w:r>
-        <w:tab/>
-        <w:t>u.isLogin = false;</w:t>
-      </w:r>
-    </w:p>
-    <w:p>
-      <w:r>
-        <w:tab/>
-      </w:r>
-      <w:r>
-        <w:tab/>
-      </w:r>
-      <w:r>
-        <w:tab/>
-        <w:t>result = User.update(u);</w:t>
-      </w:r>
-    </w:p>
-    <w:p>
-      <w:r>
-        <w:tab/>
-      </w:r>
-      <w:r>
-        <w:tab/>
-      </w:r>
-      <w:r>
-        <w:tab/>
-        <w:t>if (result == true)</w:t>
-      </w:r>
-    </w:p>
-    <w:p>
-      <w:r>
-        <w:tab/>
-      </w:r>
-      <w:r>
-        <w:tab/>
-      </w:r>
-      <w:r>
-        <w:tab/>
-      </w:r>
-      <w:r>
-        <w:tab/>
-        <w:t>counter++;</w:t>
-      </w:r>
-    </w:p>
-    <w:p>
-      <w:r>
-        <w:tab/>
-        <w:t>}</w:t>
-      </w:r>
-    </w:p>
-    <w:p>
-      <w:r>
-        <w:tab/>
-        <w:t>return counter;</w:t>
-      </w:r>
-    </w:p>
-    <w:p>
-      <w:pPr>
-        <w:rPr>
-          <w:rtl/>
-        </w:rPr>
-      </w:pPr>
-      <w:r>
-        <w:t>}</w:t>
-      </w:r>
-    </w:p>
-    <w:p>
+      <w:bookmarkStart w:id="0" w:name="_GoBack"/>
+      <w:bookmarkEnd w:id="0"/>
       <w:r>
         <w:br w:type="page"/>
       </w:r>
@@ -2972,8 +2855,6 @@
       </w:r>
     </w:p>
     <w:p>
-      <w:bookmarkStart w:id="0" w:name="_GoBack"/>
-      <w:bookmarkEnd w:id="0"/>
       <w:r>
         <w:lastRenderedPageBreak/>
         <w:t>approveNewFoodPrice (priceApprovementList) {</w:t>

</xml_diff>

<commit_message>
Updates DFD level 2 . Adds makeBnakTransaction to diagram
</commit_message>
<xml_diff>
--- a/Structured Analysis/Functional Model/PSPEC/PSPEC.docx
+++ b/Structured Analysis/Functional Model/PSPEC/PSPEC.docx
@@ -2688,402 +2688,451 @@
       <w:r>
         <w:t>}</w:t>
       </w:r>
+      <w:r>
+        <w:br w:type="page"/>
+      </w:r>
+    </w:p>
+    <w:p>
+      <w:r>
+        <w:lastRenderedPageBreak/>
+        <w:t>getNewFoodPrice( request ) {</w:t>
+      </w:r>
+    </w:p>
+    <w:p>
+      <w:r>
+        <w:t>if(request){</w:t>
+      </w:r>
+    </w:p>
+    <w:p>
+      <w:r>
+        <w:tab/>
+        <w:t>u = User.findAdmin();</w:t>
+      </w:r>
+    </w:p>
+    <w:p>
+      <w:r>
+        <w:tab/>
+        <w:t>if (u != null){</w:t>
+      </w:r>
+    </w:p>
+    <w:p>
+      <w:pPr>
+        <w:ind w:left="720" w:firstLine="720"/>
+      </w:pPr>
+      <w:r>
+        <w:t>u.setLastActivity( getCurrentDateTime() );</w:t>
+      </w:r>
+    </w:p>
+    <w:p>
+      <w:pPr>
+        <w:ind w:left="720" w:firstLine="720"/>
+      </w:pPr>
+      <w:r>
+        <w:t>bool</w:t>
+      </w:r>
+      <w:r>
+        <w:t xml:space="preserve"> = User.update(u);</w:t>
+      </w:r>
+    </w:p>
+    <w:p>
+      <w:pPr>
+        <w:ind w:left="720" w:firstLine="720"/>
+      </w:pPr>
+      <w:r>
+        <w:t>if(bool</w:t>
+      </w:r>
+      <w:r>
+        <w:t xml:space="preserve"> == true)</w:t>
+      </w:r>
+    </w:p>
+    <w:p>
+      <w:pPr>
+        <w:ind w:firstLine="720"/>
+      </w:pPr>
+      <w:r>
+        <w:tab/>
+      </w:r>
+      <w:r>
+        <w:tab/>
+      </w:r>
+      <w:r>
+        <w:t>food</w:t>
+      </w:r>
+      <w:r>
+        <w:t>List = Food.findAll ( ).where (isApproved == false);</w:t>
+      </w:r>
+    </w:p>
+    <w:p>
+      <w:pPr>
+        <w:ind w:firstLine="720"/>
+      </w:pPr>
+      <w:r>
+        <w:tab/>
+      </w:r>
+      <w:r>
+        <w:tab/>
+        <w:t xml:space="preserve">return </w:t>
+      </w:r>
+      <w:r>
+        <w:t>food</w:t>
+      </w:r>
+      <w:r>
+        <w:t>List;</w:t>
+      </w:r>
+    </w:p>
+    <w:p>
+      <w:pPr>
+        <w:ind w:firstLine="720"/>
+      </w:pPr>
+      <w:r>
+        <w:tab/>
+        <w:t>else</w:t>
+      </w:r>
+    </w:p>
+    <w:p>
+      <w:pPr>
+        <w:ind w:firstLine="720"/>
+      </w:pPr>
+      <w:r>
+        <w:tab/>
+      </w:r>
+      <w:r>
+        <w:tab/>
+        <w:t>return(“unsuccessful”);</w:t>
+      </w:r>
+    </w:p>
+    <w:p>
+      <w:pPr>
+        <w:ind w:firstLine="720"/>
+      </w:pPr>
+      <w:r>
+        <w:t>} else {</w:t>
+      </w:r>
+    </w:p>
+    <w:p>
+      <w:pPr>
+        <w:ind w:firstLine="720"/>
+      </w:pPr>
+      <w:r>
+        <w:tab/>
+        <w:t>return (“unsuccessful”);</w:t>
+      </w:r>
+    </w:p>
+    <w:p>
+      <w:pPr>
+        <w:ind w:firstLine="720"/>
+      </w:pPr>
+      <w:r>
+        <w:t>}</w:t>
+      </w:r>
+    </w:p>
+    <w:p>
+      <w:r>
+        <w:t>}else{</w:t>
+      </w:r>
+    </w:p>
+    <w:p>
+      <w:r>
+        <w:tab/>
+        <w:t>Return (‘unsuccessful”)</w:t>
+      </w:r>
+    </w:p>
+    <w:p>
+      <w:r>
+        <w:t>}</w:t>
+      </w:r>
+    </w:p>
+    <w:p>
+      <w:r>
+        <w:t>}</w:t>
+      </w:r>
+    </w:p>
+    <w:p>
+      <w:r>
+        <w:br w:type="page"/>
+      </w:r>
+    </w:p>
+    <w:p>
+      <w:r>
+        <w:lastRenderedPageBreak/>
+        <w:t>approveNewFoodPrice (priceApprovementList) {</w:t>
+      </w:r>
+    </w:p>
+    <w:p>
+      <w:r>
+        <w:tab/>
+        <w:t>u = User.findAdmin();</w:t>
+      </w:r>
+    </w:p>
+    <w:p>
+      <w:r>
+        <w:tab/>
+        <w:t>if (u != null){</w:t>
+      </w:r>
+    </w:p>
+    <w:p>
+      <w:pPr>
+        <w:ind w:left="720" w:firstLine="720"/>
+      </w:pPr>
+      <w:r>
+        <w:t>u.setLastActivity( getCurrentDateTime() );</w:t>
+      </w:r>
+    </w:p>
+    <w:p>
+      <w:pPr>
+        <w:ind w:left="720" w:firstLine="720"/>
+      </w:pPr>
+      <w:r>
+        <w:t>bool = User.update(u);</w:t>
+      </w:r>
+    </w:p>
+    <w:p>
+      <w:pPr>
+        <w:ind w:left="720" w:firstLine="720"/>
+      </w:pPr>
+      <w:r>
+        <w:t>if(bool == true)</w:t>
+      </w:r>
+    </w:p>
+    <w:p>
+      <w:pPr>
+        <w:ind w:left="720" w:firstLine="720"/>
+      </w:pPr>
+      <w:r>
+        <w:tab/>
+        <w:t>index = 0;</w:t>
+      </w:r>
+    </w:p>
+    <w:p>
+      <w:pPr>
+        <w:ind w:left="720" w:firstLine="720"/>
+      </w:pPr>
+      <w:r>
+        <w:tab/>
+        <w:t>foreach (approve : priceApprovementList) {</w:t>
+      </w:r>
+    </w:p>
+    <w:p>
+      <w:pPr>
+        <w:ind w:left="720" w:firstLine="720"/>
+      </w:pPr>
+      <w:r>
+        <w:tab/>
+      </w:r>
+      <w:r>
+        <w:tab/>
+        <w:t>if (approve == true) {</w:t>
+      </w:r>
+    </w:p>
+    <w:p>
+      <w:pPr>
+        <w:ind w:left="720" w:firstLine="720"/>
+      </w:pPr>
+      <w:r>
+        <w:tab/>
+      </w:r>
+      <w:r>
+        <w:tab/>
+      </w:r>
+      <w:r>
+        <w:tab/>
+        <w:t>foodList[index].isApproved = true;</w:t>
+      </w:r>
+      <w:r>
+        <w:tab/>
+      </w:r>
+    </w:p>
+    <w:p>
+      <w:pPr>
+        <w:ind w:left="720" w:firstLine="720"/>
+      </w:pPr>
+      <w:r>
+        <w:tab/>
+      </w:r>
+      <w:r>
+        <w:tab/>
+        <w:t>}</w:t>
+      </w:r>
+    </w:p>
+    <w:p>
+      <w:pPr>
+        <w:ind w:left="720" w:firstLine="720"/>
+      </w:pPr>
+      <w:r>
+        <w:tab/>
+      </w:r>
+      <w:r>
+        <w:tab/>
+        <w:t>index++;</w:t>
+      </w:r>
+    </w:p>
+    <w:p>
+      <w:pPr>
+        <w:ind w:left="720" w:firstLine="720"/>
+      </w:pPr>
+      <w:r>
+        <w:tab/>
+        <w:t>}</w:t>
+      </w:r>
+    </w:p>
+    <w:p>
+      <w:pPr>
+        <w:ind w:left="720" w:firstLine="720"/>
+      </w:pPr>
+      <w:r>
+        <w:tab/>
+        <w:t>result = Food.update(foodList);</w:t>
+      </w:r>
+    </w:p>
+    <w:p>
+      <w:pPr>
+        <w:ind w:left="720" w:firstLine="720"/>
+      </w:pPr>
+      <w:r>
+        <w:tab/>
+        <w:t>if (result == true) {</w:t>
+      </w:r>
+    </w:p>
+    <w:p>
+      <w:pPr>
+        <w:ind w:left="720" w:firstLine="720"/>
+      </w:pPr>
+      <w:r>
+        <w:tab/>
+      </w:r>
+      <w:r>
+        <w:tab/>
+      </w:r>
+      <w:r>
+        <w:t>return (“successful”);</w:t>
+      </w:r>
+    </w:p>
+    <w:p>
+      <w:pPr>
+        <w:ind w:left="720" w:firstLine="720"/>
+      </w:pPr>
+      <w:r>
+        <w:tab/>
+        <w:t>} else {</w:t>
+      </w:r>
+    </w:p>
+    <w:p>
+      <w:pPr>
+        <w:ind w:left="720" w:firstLine="720"/>
+      </w:pPr>
+      <w:r>
+        <w:tab/>
+      </w:r>
+      <w:r>
+        <w:tab/>
+        <w:t>return (“unsuccessful”);</w:t>
+      </w:r>
+    </w:p>
+    <w:p>
+      <w:pPr>
+        <w:ind w:left="720" w:firstLine="720"/>
+      </w:pPr>
+      <w:r>
+        <w:tab/>
+        <w:t>}</w:t>
+      </w:r>
+    </w:p>
+    <w:p>
+      <w:pPr>
+        <w:ind w:firstLine="720"/>
+      </w:pPr>
+      <w:r>
+        <w:tab/>
+        <w:t>else</w:t>
+      </w:r>
+    </w:p>
+    <w:p>
+      <w:pPr>
+        <w:ind w:firstLine="720"/>
+      </w:pPr>
+      <w:r>
+        <w:tab/>
+      </w:r>
+      <w:r>
+        <w:tab/>
+        <w:t>return(“unsuccessful”);</w:t>
+      </w:r>
+    </w:p>
+    <w:p>
+      <w:pPr>
+        <w:ind w:firstLine="720"/>
+      </w:pPr>
+      <w:r>
+        <w:t>} else {</w:t>
+      </w:r>
+    </w:p>
+    <w:p>
+      <w:pPr>
+        <w:ind w:firstLine="720"/>
+      </w:pPr>
+      <w:r>
+        <w:tab/>
+        <w:t>return (“unsuccessful”);</w:t>
+      </w:r>
+    </w:p>
+    <w:p>
+      <w:pPr>
+        <w:ind w:firstLine="720"/>
+      </w:pPr>
+      <w:r>
+        <w:t>}</w:t>
+      </w:r>
+    </w:p>
+    <w:p>
+      <w:pPr>
+        <w:ind w:firstLine="720"/>
+      </w:pPr>
+      <w:r>
+        <w:t>}</w:t>
+      </w:r>
+    </w:p>
+    <w:p>
+      <w:r>
+        <w:br w:type="page"/>
+      </w:r>
+    </w:p>
+    <w:p>
+      <w:pPr>
+        <w:ind w:firstLine="720"/>
+      </w:pPr>
+      <w:r>
+        <w:lastRenderedPageBreak/>
+        <w:t>makeBankTransaction(amount){</w:t>
+      </w:r>
+    </w:p>
+    <w:p>
+      <w:pPr>
+        <w:ind w:firstLine="720"/>
+      </w:pPr>
+      <w:r>
+        <w:tab/>
+        <w:t>transacted = transact(amount)</w:t>
+      </w:r>
+    </w:p>
+    <w:p>
+      <w:pPr>
+        <w:ind w:firstLine="720"/>
+      </w:pPr>
+      <w:r>
+        <w:tab/>
+        <w:t>valid = ( amount == transacted )</w:t>
+      </w:r>
+    </w:p>
+    <w:p>
+      <w:pPr>
+        <w:ind w:firstLine="720"/>
+      </w:pPr>
+      <w:r>
+        <w:tab/>
+        <w:t>return valid;</w:t>
+      </w:r>
       <w:bookmarkStart w:id="0" w:name="_GoBack"/>
       <w:bookmarkEnd w:id="0"/>
-      <w:r>
-        <w:br w:type="page"/>
-      </w:r>
-    </w:p>
-    <w:p>
-      <w:r>
-        <w:lastRenderedPageBreak/>
-        <w:t>getNewFoodPrice( request ) {</w:t>
-      </w:r>
-    </w:p>
-    <w:p>
-      <w:r>
-        <w:t>if(request){</w:t>
-      </w:r>
-    </w:p>
-    <w:p>
-      <w:r>
-        <w:tab/>
-        <w:t>u = User.findAdmin();</w:t>
-      </w:r>
-    </w:p>
-    <w:p>
-      <w:r>
-        <w:tab/>
-        <w:t>if (u != null){</w:t>
-      </w:r>
-    </w:p>
-    <w:p>
-      <w:pPr>
-        <w:ind w:left="720" w:firstLine="720"/>
-      </w:pPr>
-      <w:r>
-        <w:t>u.setLastActivity( getCurrentDateTime() );</w:t>
-      </w:r>
-    </w:p>
-    <w:p>
-      <w:pPr>
-        <w:ind w:left="720" w:firstLine="720"/>
-      </w:pPr>
-      <w:r>
-        <w:t>bool</w:t>
-      </w:r>
-      <w:r>
-        <w:t xml:space="preserve"> = User.update(u);</w:t>
-      </w:r>
-    </w:p>
-    <w:p>
-      <w:pPr>
-        <w:ind w:left="720" w:firstLine="720"/>
-      </w:pPr>
-      <w:r>
-        <w:t>if(bool</w:t>
-      </w:r>
-      <w:r>
-        <w:t xml:space="preserve"> == true)</w:t>
-      </w:r>
-    </w:p>
-    <w:p>
-      <w:pPr>
-        <w:ind w:firstLine="720"/>
-      </w:pPr>
-      <w:r>
-        <w:tab/>
-      </w:r>
-      <w:r>
-        <w:tab/>
-      </w:r>
-      <w:r>
-        <w:t>food</w:t>
-      </w:r>
-      <w:r>
-        <w:t>List = Food.findAll ( ).where (isApproved == false);</w:t>
-      </w:r>
-    </w:p>
-    <w:p>
-      <w:pPr>
-        <w:ind w:firstLine="720"/>
-      </w:pPr>
-      <w:r>
-        <w:tab/>
-      </w:r>
-      <w:r>
-        <w:tab/>
-        <w:t xml:space="preserve">return </w:t>
-      </w:r>
-      <w:r>
-        <w:t>food</w:t>
-      </w:r>
-      <w:r>
-        <w:t>List;</w:t>
-      </w:r>
-    </w:p>
-    <w:p>
-      <w:pPr>
-        <w:ind w:firstLine="720"/>
-      </w:pPr>
-      <w:r>
-        <w:tab/>
-        <w:t>else</w:t>
-      </w:r>
-    </w:p>
-    <w:p>
-      <w:pPr>
-        <w:ind w:firstLine="720"/>
-      </w:pPr>
-      <w:r>
-        <w:tab/>
-      </w:r>
-      <w:r>
-        <w:tab/>
-        <w:t>return(“unsuccessful”);</w:t>
-      </w:r>
-    </w:p>
-    <w:p>
-      <w:pPr>
-        <w:ind w:firstLine="720"/>
-      </w:pPr>
-      <w:r>
-        <w:t>} else {</w:t>
-      </w:r>
-    </w:p>
-    <w:p>
-      <w:pPr>
-        <w:ind w:firstLine="720"/>
-      </w:pPr>
-      <w:r>
-        <w:tab/>
-        <w:t>return (“unsuccessful”);</w:t>
-      </w:r>
-    </w:p>
-    <w:p>
-      <w:pPr>
-        <w:ind w:firstLine="720"/>
-      </w:pPr>
-      <w:r>
-        <w:t>}</w:t>
-      </w:r>
-    </w:p>
-    <w:p>
-      <w:r>
-        <w:t>}else{</w:t>
-      </w:r>
-    </w:p>
-    <w:p>
-      <w:r>
-        <w:tab/>
-        <w:t>Return (‘unsuccessful”)</w:t>
-      </w:r>
-    </w:p>
-    <w:p>
-      <w:r>
-        <w:t>}</w:t>
-      </w:r>
-    </w:p>
-    <w:p>
-      <w:r>
-        <w:t>}</w:t>
-      </w:r>
-    </w:p>
-    <w:p>
-      <w:r>
-        <w:br w:type="page"/>
-      </w:r>
-    </w:p>
-    <w:p>
-      <w:r>
-        <w:lastRenderedPageBreak/>
-        <w:t>approveNewFoodPrice (priceApprovementList) {</w:t>
-      </w:r>
-    </w:p>
-    <w:p>
-      <w:r>
-        <w:tab/>
-        <w:t>u = User.findAdmin();</w:t>
-      </w:r>
-    </w:p>
-    <w:p>
-      <w:r>
-        <w:tab/>
-        <w:t>if (u != null){</w:t>
-      </w:r>
-    </w:p>
-    <w:p>
-      <w:pPr>
-        <w:ind w:left="720" w:firstLine="720"/>
-      </w:pPr>
-      <w:r>
-        <w:t>u.setLastActivity( getCurrentDateTime() );</w:t>
-      </w:r>
-    </w:p>
-    <w:p>
-      <w:pPr>
-        <w:ind w:left="720" w:firstLine="720"/>
-      </w:pPr>
-      <w:r>
-        <w:t>bool = User.update(u);</w:t>
-      </w:r>
-    </w:p>
-    <w:p>
-      <w:pPr>
-        <w:ind w:left="720" w:firstLine="720"/>
-      </w:pPr>
-      <w:r>
-        <w:t>if(bool == true)</w:t>
-      </w:r>
-    </w:p>
-    <w:p>
-      <w:pPr>
-        <w:ind w:left="720" w:firstLine="720"/>
-      </w:pPr>
-      <w:r>
-        <w:tab/>
-        <w:t>index = 0;</w:t>
-      </w:r>
-    </w:p>
-    <w:p>
-      <w:pPr>
-        <w:ind w:left="720" w:firstLine="720"/>
-      </w:pPr>
-      <w:r>
-        <w:tab/>
-        <w:t>foreach (approve : priceApprovementList) {</w:t>
-      </w:r>
-    </w:p>
-    <w:p>
-      <w:pPr>
-        <w:ind w:left="720" w:firstLine="720"/>
-      </w:pPr>
-      <w:r>
-        <w:tab/>
-      </w:r>
-      <w:r>
-        <w:tab/>
-        <w:t>if (approve == true) {</w:t>
-      </w:r>
-    </w:p>
-    <w:p>
-      <w:pPr>
-        <w:ind w:left="720" w:firstLine="720"/>
-      </w:pPr>
-      <w:r>
-        <w:tab/>
-      </w:r>
-      <w:r>
-        <w:tab/>
-      </w:r>
-      <w:r>
-        <w:tab/>
-        <w:t>foodList[index].isApproved = true;</w:t>
-      </w:r>
-      <w:r>
-        <w:tab/>
-      </w:r>
-    </w:p>
-    <w:p>
-      <w:pPr>
-        <w:ind w:left="720" w:firstLine="720"/>
-      </w:pPr>
-      <w:r>
-        <w:tab/>
-      </w:r>
-      <w:r>
-        <w:tab/>
-        <w:t>}</w:t>
-      </w:r>
-    </w:p>
-    <w:p>
-      <w:pPr>
-        <w:ind w:left="720" w:firstLine="720"/>
-      </w:pPr>
-      <w:r>
-        <w:tab/>
-      </w:r>
-      <w:r>
-        <w:tab/>
-        <w:t>index++;</w:t>
-      </w:r>
-    </w:p>
-    <w:p>
-      <w:pPr>
-        <w:ind w:left="720" w:firstLine="720"/>
-      </w:pPr>
-      <w:r>
-        <w:tab/>
-        <w:t>}</w:t>
-      </w:r>
-    </w:p>
-    <w:p>
-      <w:pPr>
-        <w:ind w:left="720" w:firstLine="720"/>
-      </w:pPr>
-      <w:r>
-        <w:tab/>
-        <w:t>result = Food.update(foodList);</w:t>
-      </w:r>
-    </w:p>
-    <w:p>
-      <w:pPr>
-        <w:ind w:left="720" w:firstLine="720"/>
-      </w:pPr>
-      <w:r>
-        <w:tab/>
-        <w:t>if (result == true) {</w:t>
-      </w:r>
-    </w:p>
-    <w:p>
-      <w:pPr>
-        <w:ind w:left="720" w:firstLine="720"/>
-      </w:pPr>
-      <w:r>
-        <w:tab/>
-      </w:r>
-      <w:r>
-        <w:tab/>
-      </w:r>
-      <w:r>
-        <w:t>return (“successful”);</w:t>
-      </w:r>
-    </w:p>
-    <w:p>
-      <w:pPr>
-        <w:ind w:left="720" w:firstLine="720"/>
-      </w:pPr>
-      <w:r>
-        <w:tab/>
-        <w:t>} else {</w:t>
-      </w:r>
-    </w:p>
-    <w:p>
-      <w:pPr>
-        <w:ind w:left="720" w:firstLine="720"/>
-      </w:pPr>
-      <w:r>
-        <w:tab/>
-      </w:r>
-      <w:r>
-        <w:tab/>
-        <w:t>return (“unsuccessful”);</w:t>
-      </w:r>
-    </w:p>
-    <w:p>
-      <w:pPr>
-        <w:ind w:left="720" w:firstLine="720"/>
-      </w:pPr>
-      <w:r>
-        <w:tab/>
-        <w:t>}</w:t>
-      </w:r>
-    </w:p>
-    <w:p>
-      <w:pPr>
-        <w:ind w:firstLine="720"/>
-      </w:pPr>
-      <w:r>
-        <w:tab/>
-        <w:t>else</w:t>
-      </w:r>
-    </w:p>
-    <w:p>
-      <w:pPr>
-        <w:ind w:firstLine="720"/>
-      </w:pPr>
-      <w:r>
-        <w:tab/>
-      </w:r>
-      <w:r>
-        <w:tab/>
-        <w:t>return(“unsuccessful”);</w:t>
-      </w:r>
-    </w:p>
-    <w:p>
-      <w:pPr>
-        <w:ind w:firstLine="720"/>
-      </w:pPr>
-      <w:r>
-        <w:t>} else {</w:t>
-      </w:r>
-    </w:p>
-    <w:p>
-      <w:pPr>
-        <w:ind w:firstLine="720"/>
-      </w:pPr>
-      <w:r>
-        <w:tab/>
-        <w:t>return (“unsuccessful”);</w:t>
-      </w:r>
-    </w:p>
-    <w:p>
-      <w:pPr>
-        <w:ind w:firstLine="720"/>
-      </w:pPr>
-      <w:r>
-        <w:t>}</w:t>
-      </w:r>
     </w:p>
     <w:p>
       <w:pPr>

</xml_diff>

<commit_message>
Corrects collabration diagram.The last commit :)
</commit_message>
<xml_diff>
--- a/Structured Analysis/Functional Model/PSPEC/PSPEC.docx
+++ b/Structured Analysis/Functional Model/PSPEC/PSPEC.docx
@@ -1823,7 +1823,13 @@
       </w:r>
       <w:r>
         <w:tab/>
-        <w:t>result = Food.insert(foodName, price, false);</w:t>
+        <w:t>result = Fo</w:t>
+      </w:r>
+      <w:r>
+        <w:t>od.insert(foodName, price</w:t>
+      </w:r>
+      <w:r>
+        <w:t>);</w:t>
       </w:r>
     </w:p>
     <w:p>
@@ -1920,7 +1926,15 @@
         <w:tab/>
       </w:r>
       <w:r>
-        <w:t>result = Food.update(foodName, price, false);</w:t>
+        <w:t>result = Fo</w:t>
+      </w:r>
+      <w:r>
+        <w:t>od.update(foodName, price</w:t>
+      </w:r>
+      <w:bookmarkStart w:id="0" w:name="_GoBack"/>
+      <w:bookmarkEnd w:id="0"/>
+      <w:r>
+        <w:t>);</w:t>
       </w:r>
     </w:p>
     <w:p>
@@ -3131,8 +3145,6 @@
         <w:tab/>
         <w:t>return valid;</w:t>
       </w:r>
-      <w:bookmarkStart w:id="0" w:name="_GoBack"/>
-      <w:bookmarkEnd w:id="0"/>
     </w:p>
     <w:p>
       <w:pPr>

</xml_diff>